<commit_message>
Updated work history dates
</commit_message>
<xml_diff>
--- a/resumes/Resume.DOCX
+++ b/resumes/Resume.DOCX
@@ -74,8 +74,6 @@
             <w:pPr>
               <w:spacing w:line="2200" w:lineRule="atLeast"/>
             </w:pPr>
-            <w:bookmarkStart w:id="0" w:name="_GoBack"/>
-            <w:bookmarkEnd w:id="0"/>
             <w:r>
               <w:rPr>
                 <w:noProof/>
@@ -1434,7 +1432,17 @@
                 <w:sz w:val="22"/>
                 <w:szCs w:val="22"/>
               </w:rPr>
-              <w:t>Oct 2019</w:t>
+              <w:t>Aug</w:t>
+            </w:r>
+            <w:r>
+              <w:rPr>
+                <w:rStyle w:val="documentskn-mlg1txtItl"/>
+                <w:rFonts w:ascii="Open Sans" w:eastAsia="Open Sans" w:hAnsi="Open Sans" w:cs="Open Sans"/>
+                <w:color w:val="000000"/>
+                <w:sz w:val="22"/>
+                <w:szCs w:val="22"/>
+              </w:rPr>
+              <w:t xml:space="preserve"> 2019</w:t>
             </w:r>
             <w:r>
               <w:rPr>
@@ -1454,8 +1462,10 @@
                 <w:sz w:val="22"/>
                 <w:szCs w:val="22"/>
               </w:rPr>
-              <w:t>Jan 2020</w:t>
-            </w:r>
+              <w:t>Dec 2019</w:t>
+            </w:r>
+            <w:bookmarkStart w:id="0" w:name="_GoBack"/>
+            <w:bookmarkEnd w:id="0"/>
           </w:p>
           <w:p>
             <w:pPr>

</xml_diff>

<commit_message>
Updated resume along with "My Story" and images.
</commit_message>
<xml_diff>
--- a/resumes/Resume.DOCX
+++ b/resumes/Resume.DOCX
@@ -18,14 +18,14 @@
           <w:left w:w="0" w:type="dxa"/>
           <w:right w:w="0" w:type="dxa"/>
         </w:tblCellMar>
-        <w:tblLook w:val="05E0" w:firstRow="1" w:lastRow="1" w:firstColumn="1" w:lastColumn="1" w:noHBand="0" w:noVBand="1"/>
+        <w:tblLook w:val="0560" w:firstRow="1" w:lastRow="1" w:firstColumn="0" w:lastColumn="1" w:noHBand="0" w:noVBand="1"/>
       </w:tblPr>
       <w:tblGrid>
         <w:gridCol w:w="510"/>
         <w:gridCol w:w="7090"/>
-        <w:gridCol w:w="310"/>
-        <w:gridCol w:w="310"/>
-        <w:gridCol w:w="3510"/>
+        <w:gridCol w:w="197"/>
+        <w:gridCol w:w="425"/>
+        <w:gridCol w:w="3508"/>
         <w:gridCol w:w="510"/>
       </w:tblGrid>
       <w:tr>
@@ -77,7 +77,7 @@
             <w:r>
               <w:rPr>
                 <w:noProof/>
-                <w:lang w:val="en-CA" w:eastAsia="en-CA"/>
+                <w:lang w:val="en-CA" w:eastAsia="ko-KR"/>
               </w:rPr>
               <mc:AlternateContent>
                 <mc:Choice Requires="wps">
@@ -238,13 +238,13 @@
                                             <w:color w:val="FFFFFF"/>
                                             <w:sz w:val="22"/>
                                             <w:szCs w:val="22"/>
-                                            <w:lang w:val="en-CA" w:eastAsia="en-CA"/>
+                                            <w:lang w:val="en-CA" w:eastAsia="ko-KR"/>
                                           </w:rPr>
                                           <w:drawing>
                                             <wp:inline distT="0" distB="0" distL="0" distR="0">
                                               <wp:extent cx="368466" cy="26009"/>
                                               <wp:effectExtent l="0" t="0" r="0" b="0"/>
-                                              <wp:docPr id="4" name="Picture 4"/>
+                                              <wp:docPr id="100070" name="Picture 100070"/>
                                               <wp:cNvGraphicFramePr>
                                                 <a:graphicFrameLocks xmlns:a="http://schemas.openxmlformats.org/drawingml/2006/main"/>
                                               </wp:cNvGraphicFramePr>
@@ -314,7 +314,7 @@
                                             <w:color w:val="FFFFFF"/>
                                             <w:spacing w:val="30"/>
                                           </w:rPr>
-                                          <w:t>Enthusiast</w:t>
+                                          <w:t>scientist</w:t>
                                         </w:r>
                                       </w:p>
                                     </w:tc>
@@ -455,13 +455,13 @@
                                       <w:color w:val="FFFFFF"/>
                                       <w:sz w:val="22"/>
                                       <w:szCs w:val="22"/>
-                                      <w:lang w:val="en-CA" w:eastAsia="en-CA"/>
+                                      <w:lang w:val="en-CA" w:eastAsia="ko-KR"/>
                                     </w:rPr>
                                     <w:drawing>
                                       <wp:inline distT="0" distB="0" distL="0" distR="0">
                                         <wp:extent cx="368466" cy="26009"/>
                                         <wp:effectExtent l="0" t="0" r="0" b="0"/>
-                                        <wp:docPr id="4" name="Picture 4"/>
+                                        <wp:docPr id="100070" name="Picture 100070"/>
                                         <wp:cNvGraphicFramePr>
                                           <a:graphicFrameLocks xmlns:a="http://schemas.openxmlformats.org/drawingml/2006/main"/>
                                         </wp:cNvGraphicFramePr>
@@ -531,7 +531,7 @@
                                       <w:color w:val="FFFFFF"/>
                                       <w:spacing w:val="30"/>
                                     </w:rPr>
-                                    <w:t>Enthusiast</w:t>
+                                    <w:t>scientist</w:t>
                                   </w:r>
                                 </w:p>
                               </w:tc>
@@ -582,7 +582,7 @@
                 <w:color w:val="000000"/>
                 <w:sz w:val="22"/>
                 <w:szCs w:val="22"/>
-                <w:lang w:val="en-CA" w:eastAsia="en-CA"/>
+                <w:lang w:val="en-CA" w:eastAsia="ko-KR"/>
               </w:rPr>
               <w:drawing>
                 <wp:inline distT="0" distB="0" distL="0" distR="0" wp14:anchorId="01F51C9D" wp14:editId="33575700">
@@ -665,7 +665,7 @@
                 <w:sz w:val="22"/>
                 <w:szCs w:val="22"/>
               </w:rPr>
-              <w:t xml:space="preserve">Organized and dependable data </w:t>
+              <w:t>Dependable and organized D</w:t>
             </w:r>
             <w:r>
               <w:rPr>
@@ -675,7 +675,7 @@
                 <w:sz w:val="22"/>
                 <w:szCs w:val="22"/>
               </w:rPr>
-              <w:t>science</w:t>
+              <w:t xml:space="preserve">ata </w:t>
             </w:r>
             <w:r>
               <w:rPr>
@@ -685,7 +685,7 @@
                 <w:sz w:val="22"/>
                 <w:szCs w:val="22"/>
               </w:rPr>
-              <w:t xml:space="preserve"> candidate successful at managing multiple priorities while maintaining a strong work ethic and exhibiting a positive attitude. Willing and capable to take on added responsibilities</w:t>
+              <w:t>S</w:t>
             </w:r>
             <w:r>
               <w:rPr>
@@ -695,7 +695,7 @@
                 <w:sz w:val="22"/>
                 <w:szCs w:val="22"/>
               </w:rPr>
-              <w:t xml:space="preserve"> while working through ambiguity</w:t>
+              <w:t>cience</w:t>
             </w:r>
             <w:r>
               <w:rPr>
@@ -705,7 +705,7 @@
                 <w:sz w:val="22"/>
                 <w:szCs w:val="22"/>
               </w:rPr>
-              <w:t xml:space="preserve"> in order to meet team goals and exceed expectations</w:t>
+              <w:t xml:space="preserve"> candidate </w:t>
             </w:r>
             <w:r>
               <w:rPr>
@@ -715,8 +715,10 @@
                 <w:sz w:val="22"/>
                 <w:szCs w:val="22"/>
               </w:rPr>
-              <w:t xml:space="preserve"> with little supervision</w:t>
-            </w:r>
+              <w:t>with a strong backgroun</w:t>
+            </w:r>
+            <w:bookmarkStart w:id="0" w:name="_GoBack"/>
+            <w:bookmarkEnd w:id="0"/>
             <w:r>
               <w:rPr>
                 <w:rStyle w:val="documentskn-mlg1parentContainerleft-box"/>
@@ -725,7 +727,17 @@
                 <w:sz w:val="22"/>
                 <w:szCs w:val="22"/>
               </w:rPr>
-              <w:t>.</w:t>
+              <w:t>d in Mathematics, Statistics and teaching with a</w:t>
+            </w:r>
+            <w:r>
+              <w:rPr>
+                <w:rStyle w:val="documentskn-mlg1parentContainerleft-box"/>
+                <w:rFonts w:ascii="Open Sans" w:eastAsia="Open Sans" w:hAnsi="Open Sans" w:cs="Open Sans"/>
+                <w:color w:val="000000"/>
+                <w:sz w:val="22"/>
+                <w:szCs w:val="22"/>
+              </w:rPr>
+              <w:t xml:space="preserve"> passion for collaborative growth through continuous learning.</w:t>
             </w:r>
           </w:p>
           <w:p>
@@ -767,7 +779,7 @@
                 <w:sz w:val="22"/>
                 <w:szCs w:val="22"/>
                 <w:shd w:val="clear" w:color="auto" w:fill="auto"/>
-                <w:lang w:val="en-CA" w:eastAsia="en-CA"/>
+                <w:lang w:val="en-CA" w:eastAsia="ko-KR"/>
               </w:rPr>
               <w:drawing>
                 <wp:inline distT="0" distB="0" distL="0" distR="0" wp14:anchorId="38B17C09" wp14:editId="0BF0385E">
@@ -829,7 +841,7 @@
                 <w:szCs w:val="22"/>
                 <w:shd w:val="clear" w:color="auto" w:fill="auto"/>
               </w:rPr>
-              <w:t>SENIOR BUSINESS APPLICATION ANALYST</w:t>
+              <w:t>SR. DATA SCIENCE AND ANALYTICS TRAINER</w:t>
             </w:r>
             <w:r>
               <w:rPr>
@@ -845,11 +857,13 @@
               <w:rPr>
                 <w:rStyle w:val="documentskn-mlg1txtItl"/>
                 <w:rFonts w:ascii="Open Sans" w:eastAsia="Open Sans" w:hAnsi="Open Sans" w:cs="Open Sans"/>
-                <w:color w:val="000000"/>
-                <w:sz w:val="22"/>
-                <w:szCs w:val="22"/>
-              </w:rPr>
-              <w:t>TD Bank Group</w:t>
+                <w:b/>
+                <w:i w:val="0"/>
+                <w:color w:val="1F497D" w:themeColor="text2"/>
+                <w:sz w:val="22"/>
+                <w:szCs w:val="22"/>
+              </w:rPr>
+              <w:t>TD Bank</w:t>
             </w:r>
             <w:r>
               <w:rPr>
@@ -919,7 +933,27 @@
                 <w:sz w:val="22"/>
                 <w:szCs w:val="22"/>
               </w:rPr>
-              <w:t xml:space="preserve"> - </w:t>
+              <w:t xml:space="preserve"> </w:t>
+            </w:r>
+            <w:r>
+              <w:rPr>
+                <w:rStyle w:val="span"/>
+                <w:rFonts w:ascii="Open Sans" w:eastAsia="Open Sans" w:hAnsi="Open Sans" w:cs="Open Sans"/>
+                <w:color w:val="000000"/>
+                <w:sz w:val="22"/>
+                <w:szCs w:val="22"/>
+              </w:rPr>
+              <w:t>–</w:t>
+            </w:r>
+            <w:r>
+              <w:rPr>
+                <w:rStyle w:val="span"/>
+                <w:rFonts w:ascii="Open Sans" w:eastAsia="Open Sans" w:hAnsi="Open Sans" w:cs="Open Sans"/>
+                <w:color w:val="000000"/>
+                <w:sz w:val="22"/>
+                <w:szCs w:val="22"/>
+              </w:rPr>
+              <w:t xml:space="preserve"> </w:t>
             </w:r>
             <w:r>
               <w:rPr>
@@ -930,6 +964,16 @@
                 <w:szCs w:val="22"/>
               </w:rPr>
               <w:t>Present</w:t>
+            </w:r>
+            <w:r>
+              <w:rPr>
+                <w:rStyle w:val="documentskn-mlg1txtItl"/>
+                <w:rFonts w:ascii="Open Sans" w:eastAsia="Open Sans" w:hAnsi="Open Sans" w:cs="Open Sans"/>
+                <w:color w:val="000000"/>
+                <w:sz w:val="22"/>
+                <w:szCs w:val="22"/>
+              </w:rPr>
+              <w:t xml:space="preserve"> (&gt;2 years)</w:t>
             </w:r>
           </w:p>
           <w:p>
@@ -1072,30 +1116,8 @@
                 <w:sz w:val="22"/>
                 <w:szCs w:val="22"/>
               </w:rPr>
-              <w:t xml:space="preserve">answering use-case </w:t>
-            </w:r>
-            <w:r>
-              <w:rPr>
-                <w:rStyle w:val="span"/>
-                <w:rFonts w:ascii="Open Sans" w:eastAsia="Open Sans" w:hAnsi="Open Sans" w:cs="Open Sans"/>
-                <w:color w:val="000000"/>
-                <w:sz w:val="22"/>
-                <w:szCs w:val="22"/>
-              </w:rPr>
-              <w:t xml:space="preserve">questions </w:t>
-            </w:r>
-            <w:r>
-              <w:rPr>
-                <w:rStyle w:val="span"/>
-                <w:rFonts w:ascii="Open Sans" w:eastAsia="Open Sans" w:hAnsi="Open Sans" w:cs="Open Sans"/>
-                <w:color w:val="000000"/>
-                <w:sz w:val="22"/>
-                <w:szCs w:val="22"/>
-              </w:rPr>
-              <w:t>in a timely manner</w:t>
-            </w:r>
-            <w:bookmarkStart w:id="0" w:name="_GoBack"/>
-            <w:bookmarkEnd w:id="0"/>
+              <w:t>answering use-case questions in a timely manner</w:t>
+            </w:r>
           </w:p>
           <w:p>
             <w:pPr>
@@ -1129,7 +1151,7 @@
                 <w:szCs w:val="22"/>
                 <w:shd w:val="clear" w:color="auto" w:fill="auto"/>
               </w:rPr>
-              <w:t>DATA ANALYTICS INTERN</w:t>
+              <w:t>DATA ANALYTICS AND REPORTING INTERN</w:t>
             </w:r>
             <w:r>
               <w:rPr>
@@ -1145,11 +1167,13 @@
               <w:rPr>
                 <w:rStyle w:val="documentskn-mlg1txtItl"/>
                 <w:rFonts w:ascii="Open Sans" w:eastAsia="Open Sans" w:hAnsi="Open Sans" w:cs="Open Sans"/>
-                <w:color w:val="000000"/>
-                <w:sz w:val="22"/>
-                <w:szCs w:val="22"/>
-              </w:rPr>
-              <w:t>TD Bank Group</w:t>
+                <w:b/>
+                <w:i w:val="0"/>
+                <w:color w:val="1F497D" w:themeColor="text2"/>
+                <w:sz w:val="22"/>
+                <w:szCs w:val="22"/>
+              </w:rPr>
+              <w:t>TD Bank</w:t>
             </w:r>
             <w:r>
               <w:rPr>
@@ -1250,6 +1274,16 @@
                 <w:szCs w:val="22"/>
               </w:rPr>
               <w:t>Dec 2021</w:t>
+            </w:r>
+            <w:r>
+              <w:rPr>
+                <w:rStyle w:val="documentskn-mlg1txtItl"/>
+                <w:rFonts w:ascii="Open Sans" w:eastAsia="Open Sans" w:hAnsi="Open Sans" w:cs="Open Sans"/>
+                <w:color w:val="000000"/>
+                <w:sz w:val="22"/>
+                <w:szCs w:val="22"/>
+              </w:rPr>
+              <w:t xml:space="preserve"> (1 year)</w:t>
             </w:r>
           </w:p>
           <w:p>
@@ -1478,7 +1512,17 @@
                 <w:bCs/>
                 <w:color w:val="000000"/>
               </w:rPr>
-              <w:t>Mathematics and Statistics Tutor</w:t>
+              <w:t xml:space="preserve">Financial Analyst </w:t>
+            </w:r>
+            <w:r>
+              <w:rPr>
+                <w:rStyle w:val="documentskn-mlg1parentContainerleft-box"/>
+                <w:rFonts w:ascii="Open Sans" w:eastAsia="Open Sans" w:hAnsi="Open Sans" w:cs="Open Sans"/>
+                <w:b/>
+                <w:bCs/>
+                <w:color w:val="000000"/>
+              </w:rPr>
+              <w:t>Intern</w:t>
             </w:r>
           </w:p>
           <w:p>
@@ -1488,19 +1532,35 @@
                 <w:rStyle w:val="documentskn-mlg1txtItl"/>
                 <w:rFonts w:ascii="Open Sans" w:eastAsia="Open Sans" w:hAnsi="Open Sans" w:cs="Open Sans"/>
                 <w:color w:val="000000"/>
-                <w:sz w:val="2"/>
-                <w:szCs w:val="2"/>
-              </w:rPr>
-            </w:pPr>
+                <w:sz w:val="22"/>
+                <w:szCs w:val="22"/>
+              </w:rPr>
+            </w:pPr>
+            <w:proofErr w:type="spellStart"/>
             <w:r>
               <w:rPr>
                 <w:rStyle w:val="documentskn-mlg1txtItl"/>
                 <w:rFonts w:ascii="Open Sans" w:eastAsia="Open Sans" w:hAnsi="Open Sans" w:cs="Open Sans"/>
-                <w:color w:val="000000"/>
-                <w:sz w:val="22"/>
-                <w:szCs w:val="22"/>
-              </w:rPr>
-              <w:t>Tutor Doctor</w:t>
+                <w:b/>
+                <w:i w:val="0"/>
+                <w:color w:val="1F497D" w:themeColor="text2"/>
+                <w:sz w:val="22"/>
+                <w:szCs w:val="22"/>
+              </w:rPr>
+              <w:t>Explora</w:t>
+            </w:r>
+            <w:proofErr w:type="spellEnd"/>
+            <w:r>
+              <w:rPr>
+                <w:rStyle w:val="documentskn-mlg1txtItl"/>
+                <w:rFonts w:ascii="Open Sans" w:eastAsia="Open Sans" w:hAnsi="Open Sans" w:cs="Open Sans"/>
+                <w:b/>
+                <w:i w:val="0"/>
+                <w:color w:val="1F497D" w:themeColor="text2"/>
+                <w:sz w:val="22"/>
+                <w:szCs w:val="22"/>
+              </w:rPr>
+              <w:t xml:space="preserve"> Partners</w:t>
             </w:r>
             <w:r>
               <w:rPr>
@@ -1560,7 +1620,7 @@
                 <w:sz w:val="22"/>
                 <w:szCs w:val="22"/>
               </w:rPr>
-              <w:t>Dec 2018</w:t>
+              <w:t>Aug 2019</w:t>
             </w:r>
             <w:r>
               <w:rPr>
@@ -1580,17 +1640,7 @@
                 <w:sz w:val="22"/>
                 <w:szCs w:val="22"/>
               </w:rPr>
-              <w:t>Feb 2020</w:t>
-            </w:r>
-            <w:r>
-              <w:rPr>
-                <w:rStyle w:val="documentskn-mlg1txtItl"/>
-                <w:rFonts w:ascii="Open Sans" w:eastAsia="Open Sans" w:hAnsi="Open Sans" w:cs="Open Sans"/>
-                <w:color w:val="000000"/>
-                <w:sz w:val="22"/>
-                <w:szCs w:val="22"/>
-              </w:rPr>
-              <w:br/>
+              <w:t>Dec 2019 (4 months)</w:t>
             </w:r>
           </w:p>
           <w:p>
@@ -1598,22 +1648,22 @@
               <w:pStyle w:val="p"/>
               <w:spacing w:line="260" w:lineRule="atLeast"/>
               <w:rPr>
-                <w:rStyle w:val="documentskn-mlg1parentContainerleft-box"/>
-                <w:rFonts w:ascii="Open Sans" w:eastAsia="Open Sans" w:hAnsi="Open Sans" w:cs="Open Sans"/>
-                <w:color w:val="000000"/>
-                <w:sz w:val="22"/>
-                <w:szCs w:val="22"/>
-              </w:rPr>
-            </w:pPr>
-            <w:r>
-              <w:rPr>
-                <w:rStyle w:val="span"/>
-                <w:rFonts w:ascii="Open Sans" w:eastAsia="Open Sans" w:hAnsi="Open Sans" w:cs="Open Sans"/>
-                <w:color w:val="000000"/>
-                <w:sz w:val="22"/>
-                <w:szCs w:val="22"/>
-              </w:rPr>
-              <w:t>• Improved the grades of high school students by strengthening their entry level university calculus, trigonometry and statistics to prepare them for course material in university.</w:t>
+                <w:rStyle w:val="span"/>
+                <w:rFonts w:ascii="Open Sans" w:eastAsia="Open Sans" w:hAnsi="Open Sans" w:cs="Open Sans"/>
+                <w:color w:val="000000"/>
+                <w:sz w:val="22"/>
+                <w:szCs w:val="22"/>
+              </w:rPr>
+            </w:pPr>
+            <w:r>
+              <w:rPr>
+                <w:rStyle w:val="span"/>
+                <w:rFonts w:ascii="Open Sans" w:eastAsia="Open Sans" w:hAnsi="Open Sans" w:cs="Open Sans"/>
+                <w:color w:val="000000"/>
+                <w:sz w:val="22"/>
+                <w:szCs w:val="22"/>
+              </w:rPr>
+              <w:t>• Designed and implemented Python web scraping applications to automate the collection of data about potential acquisitions / contacts and stored all of the information in excel spreadsheets to distribute to the team.</w:t>
             </w:r>
             <w:r>
               <w:rPr>
@@ -1624,250 +1674,17 @@
                 <w:szCs w:val="22"/>
               </w:rPr>
               <w:br/>
-              <w:t>• Developed comprehensive lesson plans that accommodated students' diverse needs by adapting course content and delivery style.</w:t>
-            </w:r>
-            <w:r>
-              <w:rPr>
-                <w:rStyle w:val="documentskn-mlg1parentContainerleft-box"/>
-                <w:rFonts w:ascii="Open Sans" w:eastAsia="Open Sans" w:hAnsi="Open Sans" w:cs="Open Sans"/>
-                <w:color w:val="000000"/>
-                <w:sz w:val="22"/>
-                <w:szCs w:val="22"/>
-              </w:rPr>
-              <w:t> </w:t>
-            </w:r>
-          </w:p>
-          <w:p>
-            <w:pPr>
-              <w:pStyle w:val="documentskn-mlg1sectiontitle"/>
-              <w:spacing w:before="300"/>
-              <w:rPr>
-                <w:rStyle w:val="documentskn-mlg1parentContainerleft-box"/>
-                <w:rFonts w:ascii="Open Sans" w:eastAsia="Open Sans" w:hAnsi="Open Sans" w:cs="Open Sans"/>
-                <w:b w:val="0"/>
-              </w:rPr>
-            </w:pPr>
-            <w:r>
-              <w:rPr>
-                <w:rStyle w:val="documentskn-mlg1parentContainerleft-box"/>
-                <w:rFonts w:ascii="Open Sans" w:eastAsia="Open Sans" w:hAnsi="Open Sans" w:cs="Open Sans"/>
-              </w:rPr>
-              <w:lastRenderedPageBreak/>
-              <w:t>Work Experience</w:t>
-            </w:r>
-            <w:r>
-              <w:rPr>
-                <w:rStyle w:val="documentskn-mlg1parentContainerleft-box"/>
-                <w:rFonts w:ascii="Open Sans" w:eastAsia="Open Sans" w:hAnsi="Open Sans" w:cs="Open Sans"/>
-              </w:rPr>
-              <w:t xml:space="preserve"> </w:t>
-            </w:r>
-            <w:r>
-              <w:rPr>
-                <w:rStyle w:val="documentskn-mlg1parentContainerleft-box"/>
-                <w:rFonts w:ascii="Open Sans" w:eastAsia="Open Sans" w:hAnsi="Open Sans" w:cs="Open Sans"/>
-                <w:b w:val="0"/>
-              </w:rPr>
-              <w:t>(cont.)</w:t>
-            </w:r>
-          </w:p>
-          <w:p>
-            <w:pPr>
-              <w:spacing w:after="160" w:line="100" w:lineRule="atLeast"/>
-              <w:rPr>
-                <w:rStyle w:val="documentskn-mlg1parentContainerright-box"/>
-                <w:rFonts w:ascii="Open Sans" w:eastAsia="Open Sans" w:hAnsi="Open Sans" w:cs="Open Sans"/>
-                <w:color w:val="000000"/>
-                <w:sz w:val="22"/>
-                <w:szCs w:val="22"/>
-                <w:shd w:val="clear" w:color="auto" w:fill="auto"/>
-              </w:rPr>
-            </w:pPr>
-            <w:r>
-              <w:rPr>
-                <w:rStyle w:val="documentskn-mlg1parentContainerright-box"/>
-                <w:rFonts w:ascii="Open Sans" w:eastAsia="Open Sans" w:hAnsi="Open Sans" w:cs="Open Sans"/>
-                <w:noProof/>
-                <w:color w:val="000000"/>
-                <w:sz w:val="22"/>
-                <w:szCs w:val="22"/>
-                <w:shd w:val="clear" w:color="auto" w:fill="auto"/>
-                <w:lang w:val="en-CA" w:eastAsia="en-CA"/>
-              </w:rPr>
-              <w:drawing>
-                <wp:inline distT="0" distB="0" distL="0" distR="0" wp14:anchorId="2EC9FF0D" wp14:editId="164A55B2">
-                  <wp:extent cx="495310" cy="38701"/>
-                  <wp:effectExtent l="0" t="0" r="0" b="0"/>
-                  <wp:docPr id="2" name="Picture 2"/>
-                  <wp:cNvGraphicFramePr>
-                    <a:graphicFrameLocks xmlns:a="http://schemas.openxmlformats.org/drawingml/2006/main"/>
-                  </wp:cNvGraphicFramePr>
-                  <a:graphic xmlns:a="http://schemas.openxmlformats.org/drawingml/2006/main">
-                    <a:graphicData uri="http://schemas.openxmlformats.org/drawingml/2006/picture">
-                      <pic:pic xmlns:pic="http://schemas.openxmlformats.org/drawingml/2006/picture">
-                        <pic:nvPicPr>
-                          <pic:cNvPr id="100015" name=""/>
-                          <pic:cNvPicPr>
-                            <a:picLocks/>
-                          </pic:cNvPicPr>
-                        </pic:nvPicPr>
-                        <pic:blipFill>
-                          <a:blip r:embed="rId8"/>
-                          <a:stretch>
-                            <a:fillRect/>
-                          </a:stretch>
-                        </pic:blipFill>
-                        <pic:spPr>
-                          <a:xfrm>
-                            <a:off x="0" y="0"/>
-                            <a:ext cx="495310" cy="38701"/>
-                          </a:xfrm>
-                          <a:prstGeom prst="rect">
-                            <a:avLst/>
-                          </a:prstGeom>
-                        </pic:spPr>
-                      </pic:pic>
-                    </a:graphicData>
-                  </a:graphic>
-                </wp:inline>
-              </w:drawing>
-            </w:r>
-          </w:p>
-          <w:p>
-            <w:pPr>
-              <w:pStyle w:val="documentskn-mlg1singlecolumnjobtitle"/>
-              <w:spacing w:line="260" w:lineRule="atLeast"/>
-              <w:rPr>
-                <w:rStyle w:val="documentskn-mlg1parentContainerleft-box"/>
-                <w:rFonts w:ascii="Open Sans" w:eastAsia="Open Sans" w:hAnsi="Open Sans" w:cs="Open Sans"/>
-                <w:b/>
-                <w:bCs/>
-                <w:color w:val="000000"/>
-              </w:rPr>
-            </w:pPr>
-            <w:r>
-              <w:rPr>
-                <w:rStyle w:val="documentskn-mlg1parentContainerleft-box"/>
-                <w:rFonts w:ascii="Open Sans" w:eastAsia="Open Sans" w:hAnsi="Open Sans" w:cs="Open Sans"/>
-                <w:b/>
-                <w:bCs/>
-                <w:color w:val="000000"/>
-              </w:rPr>
-              <w:t>Analyst Intern</w:t>
-            </w:r>
-          </w:p>
-          <w:p>
-            <w:pPr>
-              <w:spacing w:line="360" w:lineRule="auto"/>
-              <w:rPr>
-                <w:rStyle w:val="documentskn-mlg1txtItl"/>
-                <w:rFonts w:ascii="Open Sans" w:eastAsia="Open Sans" w:hAnsi="Open Sans" w:cs="Open Sans"/>
-                <w:color w:val="000000"/>
-                <w:sz w:val="22"/>
-                <w:szCs w:val="22"/>
-              </w:rPr>
-            </w:pPr>
-            <w:proofErr w:type="spellStart"/>
-            <w:r>
-              <w:rPr>
-                <w:rStyle w:val="documentskn-mlg1txtItl"/>
-                <w:rFonts w:ascii="Open Sans" w:eastAsia="Open Sans" w:hAnsi="Open Sans" w:cs="Open Sans"/>
-                <w:color w:val="000000"/>
-                <w:sz w:val="22"/>
-                <w:szCs w:val="22"/>
-              </w:rPr>
-              <w:t>Explora</w:t>
-            </w:r>
-            <w:proofErr w:type="spellEnd"/>
-            <w:r>
-              <w:rPr>
-                <w:rStyle w:val="documentskn-mlg1txtItl"/>
-                <w:rFonts w:ascii="Open Sans" w:eastAsia="Open Sans" w:hAnsi="Open Sans" w:cs="Open Sans"/>
-                <w:color w:val="000000"/>
-                <w:sz w:val="22"/>
-                <w:szCs w:val="22"/>
-              </w:rPr>
-              <w:t xml:space="preserve"> Partners</w:t>
-            </w:r>
-            <w:r>
-              <w:rPr>
-                <w:rStyle w:val="span"/>
-                <w:rFonts w:ascii="Open Sans" w:eastAsia="Open Sans" w:hAnsi="Open Sans" w:cs="Open Sans"/>
-                <w:color w:val="000000"/>
-                <w:sz w:val="22"/>
-                <w:szCs w:val="22"/>
-              </w:rPr>
-              <w:t xml:space="preserve">, </w:t>
-            </w:r>
-            <w:r>
-              <w:rPr>
-                <w:rStyle w:val="documentskn-mlg1txtItl"/>
-                <w:rFonts w:ascii="Open Sans" w:eastAsia="Open Sans" w:hAnsi="Open Sans" w:cs="Open Sans"/>
-                <w:color w:val="000000"/>
-                <w:sz w:val="22"/>
-                <w:szCs w:val="22"/>
-              </w:rPr>
-              <w:t>Toronto</w:t>
-            </w:r>
-            <w:r>
-              <w:rPr>
-                <w:rStyle w:val="span"/>
-                <w:rFonts w:ascii="Open Sans" w:eastAsia="Open Sans" w:hAnsi="Open Sans" w:cs="Open Sans"/>
-                <w:color w:val="000000"/>
-                <w:sz w:val="22"/>
-                <w:szCs w:val="22"/>
-              </w:rPr>
-              <w:t xml:space="preserve">, </w:t>
-            </w:r>
-            <w:r>
-              <w:rPr>
-                <w:rStyle w:val="documentskn-mlg1txtItl"/>
-                <w:rFonts w:ascii="Open Sans" w:eastAsia="Open Sans" w:hAnsi="Open Sans" w:cs="Open Sans"/>
-                <w:color w:val="000000"/>
-                <w:sz w:val="22"/>
-                <w:szCs w:val="22"/>
-              </w:rPr>
-              <w:t>ON</w:t>
-            </w:r>
-            <w:r>
-              <w:rPr>
-                <w:rStyle w:val="span"/>
-                <w:rFonts w:ascii="Open Sans" w:eastAsia="Open Sans" w:hAnsi="Open Sans" w:cs="Open Sans"/>
-                <w:color w:val="000000"/>
-                <w:sz w:val="22"/>
-                <w:szCs w:val="22"/>
-              </w:rPr>
-              <w:t xml:space="preserve"> / </w:t>
-            </w:r>
-            <w:r>
-              <w:rPr>
-                <w:rStyle w:val="documentskn-mlg1txtItl"/>
-                <w:rFonts w:ascii="Open Sans" w:eastAsia="Open Sans" w:hAnsi="Open Sans" w:cs="Open Sans"/>
-                <w:color w:val="000000"/>
-                <w:sz w:val="22"/>
-                <w:szCs w:val="22"/>
-              </w:rPr>
-              <w:t>Aug 2019</w:t>
-            </w:r>
-            <w:r>
-              <w:rPr>
-                <w:rStyle w:val="span"/>
-                <w:rFonts w:ascii="Open Sans" w:eastAsia="Open Sans" w:hAnsi="Open Sans" w:cs="Open Sans"/>
-                <w:color w:val="000000"/>
-                <w:sz w:val="22"/>
-                <w:szCs w:val="22"/>
-              </w:rPr>
-              <w:t xml:space="preserve"> - </w:t>
-            </w:r>
-            <w:r>
-              <w:rPr>
-                <w:rStyle w:val="documentskn-mlg1txtItl"/>
-                <w:rFonts w:ascii="Open Sans" w:eastAsia="Open Sans" w:hAnsi="Open Sans" w:cs="Open Sans"/>
-                <w:color w:val="000000"/>
-                <w:sz w:val="22"/>
-                <w:szCs w:val="22"/>
-              </w:rPr>
-              <w:t>Dec 2019</w:t>
+              <w:t xml:space="preserve">• Saved hours of work for my co-workers by developing unforeseen </w:t>
+            </w:r>
+            <w:r>
+              <w:rPr>
+                <w:rStyle w:val="span"/>
+                <w:rFonts w:ascii="Open Sans" w:eastAsia="Open Sans" w:hAnsi="Open Sans" w:cs="Open Sans"/>
+                <w:color w:val="000000"/>
+                <w:sz w:val="22"/>
+                <w:szCs w:val="22"/>
+              </w:rPr>
+              <w:t>automated processes.</w:t>
             </w:r>
           </w:p>
           <w:p>
@@ -1878,176 +1695,10 @@
                 <w:rStyle w:val="span"/>
                 <w:rFonts w:ascii="Open Sans" w:eastAsia="Open Sans" w:hAnsi="Open Sans" w:cs="Open Sans"/>
                 <w:color w:val="000000"/>
-                <w:sz w:val="22"/>
-                <w:szCs w:val="22"/>
-              </w:rPr>
-            </w:pPr>
-            <w:r>
-              <w:rPr>
-                <w:rStyle w:val="span"/>
-                <w:rFonts w:ascii="Open Sans" w:eastAsia="Open Sans" w:hAnsi="Open Sans" w:cs="Open Sans"/>
-                <w:color w:val="000000"/>
-                <w:sz w:val="22"/>
-                <w:szCs w:val="22"/>
-              </w:rPr>
-              <w:t>• Designed and implemented Python web scraping applications to automate the collection of data about potential acquisitions / contacts and stored all of the information in excel spreadsheets to distribute to the team.</w:t>
-            </w:r>
-            <w:r>
-              <w:rPr>
-                <w:rStyle w:val="span"/>
-                <w:rFonts w:ascii="Open Sans" w:eastAsia="Open Sans" w:hAnsi="Open Sans" w:cs="Open Sans"/>
-                <w:color w:val="000000"/>
-                <w:sz w:val="22"/>
-                <w:szCs w:val="22"/>
-              </w:rPr>
-              <w:br/>
-              <w:t>• Saved hours of work for my co-workers by developing unforeseen automated processes.</w:t>
-            </w:r>
-            <w:r>
-              <w:rPr>
-                <w:rStyle w:val="span"/>
-                <w:rFonts w:ascii="Open Sans" w:eastAsia="Open Sans" w:hAnsi="Open Sans" w:cs="Open Sans"/>
-                <w:color w:val="000000"/>
-                <w:sz w:val="22"/>
-                <w:szCs w:val="22"/>
-              </w:rPr>
-              <w:br/>
-              <w:t xml:space="preserve">• Consistently and successfully met deadlines while surpassing performance indicators set by managers. </w:t>
-            </w:r>
-          </w:p>
-          <w:p>
-            <w:pPr>
-              <w:pStyle w:val="documentskn-mlg1sectiontitle"/>
-              <w:spacing w:before="300"/>
-              <w:rPr>
-                <w:rStyle w:val="documentskn-mlg1parentContainerleft-box"/>
-                <w:rFonts w:ascii="Open Sans" w:eastAsia="Open Sans" w:hAnsi="Open Sans" w:cs="Open Sans"/>
-                <w:b w:val="0"/>
-              </w:rPr>
-            </w:pPr>
-            <w:r>
-              <w:rPr>
-                <w:rStyle w:val="documentskn-mlg1parentContainerleft-box"/>
-                <w:rFonts w:ascii="Open Sans" w:eastAsia="Open Sans" w:hAnsi="Open Sans" w:cs="Open Sans"/>
-              </w:rPr>
-              <w:t>Projects</w:t>
-            </w:r>
-          </w:p>
-          <w:p>
-            <w:pPr>
-              <w:spacing w:after="160" w:line="100" w:lineRule="atLeast"/>
-              <w:rPr>
-                <w:rStyle w:val="documentskn-mlg1txtItl"/>
-                <w:rFonts w:ascii="Open Sans" w:eastAsia="Open Sans" w:hAnsi="Open Sans" w:cs="Open Sans"/>
-                <w:b/>
-                <w:bCs/>
-                <w:i w:val="0"/>
-                <w:iCs w:val="0"/>
-                <w:color w:val="000000"/>
-              </w:rPr>
-            </w:pPr>
-            <w:r>
-              <w:rPr>
-                <w:rStyle w:val="documentskn-mlg1parentContainerright-box"/>
-                <w:rFonts w:ascii="Open Sans" w:eastAsia="Open Sans" w:hAnsi="Open Sans" w:cs="Open Sans"/>
-                <w:noProof/>
-                <w:color w:val="000000"/>
-                <w:sz w:val="22"/>
-                <w:szCs w:val="22"/>
-                <w:shd w:val="clear" w:color="auto" w:fill="auto"/>
-                <w:lang w:val="en-CA" w:eastAsia="en-CA"/>
-              </w:rPr>
-              <w:drawing>
-                <wp:inline distT="0" distB="0" distL="0" distR="0" wp14:anchorId="77ECCA1E" wp14:editId="5212E6B9">
-                  <wp:extent cx="495310" cy="38701"/>
-                  <wp:effectExtent l="0" t="0" r="0" b="0"/>
-                  <wp:docPr id="36" name="Picture 36"/>
-                  <wp:cNvGraphicFramePr>
-                    <a:graphicFrameLocks xmlns:a="http://schemas.openxmlformats.org/drawingml/2006/main"/>
-                  </wp:cNvGraphicFramePr>
-                  <a:graphic xmlns:a="http://schemas.openxmlformats.org/drawingml/2006/main">
-                    <a:graphicData uri="http://schemas.openxmlformats.org/drawingml/2006/picture">
-                      <pic:pic xmlns:pic="http://schemas.openxmlformats.org/drawingml/2006/picture">
-                        <pic:nvPicPr>
-                          <pic:cNvPr id="100015" name=""/>
-                          <pic:cNvPicPr>
-                            <a:picLocks/>
-                          </pic:cNvPicPr>
-                        </pic:nvPicPr>
-                        <pic:blipFill>
-                          <a:blip r:embed="rId8"/>
-                          <a:stretch>
-                            <a:fillRect/>
-                          </a:stretch>
-                        </pic:blipFill>
-                        <pic:spPr>
-                          <a:xfrm>
-                            <a:off x="0" y="0"/>
-                            <a:ext cx="495310" cy="38701"/>
-                          </a:xfrm>
-                          <a:prstGeom prst="rect">
-                            <a:avLst/>
-                          </a:prstGeom>
-                        </pic:spPr>
-                      </pic:pic>
-                    </a:graphicData>
-                  </a:graphic>
-                </wp:inline>
-              </w:drawing>
-            </w:r>
-            <w:r>
-              <w:rPr>
-                <w:rStyle w:val="documentskn-mlg1parentContainerright-box"/>
-                <w:rFonts w:ascii="Open Sans" w:eastAsia="Open Sans" w:hAnsi="Open Sans" w:cs="Open Sans"/>
-                <w:color w:val="000000"/>
-                <w:sz w:val="22"/>
-                <w:szCs w:val="22"/>
-                <w:shd w:val="clear" w:color="auto" w:fill="auto"/>
-              </w:rPr>
-              <w:br/>
-            </w:r>
-            <w:r>
-              <w:rPr>
-                <w:rStyle w:val="documentskn-mlg1parentContainerright-box"/>
-                <w:rFonts w:ascii="Open Sans" w:eastAsia="Open Sans" w:hAnsi="Open Sans" w:cs="Open Sans"/>
-                <w:color w:val="000000"/>
-                <w:sz w:val="22"/>
-                <w:szCs w:val="22"/>
-                <w:u w:val="single"/>
-                <w:shd w:val="clear" w:color="auto" w:fill="auto"/>
-              </w:rPr>
-              <w:br/>
-            </w:r>
-            <w:r>
-              <w:rPr>
-                <w:rStyle w:val="span"/>
-                <w:rFonts w:ascii="Open Sans" w:eastAsia="Open Sans" w:hAnsi="Open Sans" w:cs="Open Sans"/>
-                <w:b/>
-                <w:bCs/>
-                <w:color w:val="000000"/>
-              </w:rPr>
-              <w:t>CALIFORNIA HOUSING MACHINE LEARNING PROJECT</w:t>
-            </w:r>
-            <w:r>
-              <w:rPr>
-                <w:rStyle w:val="documentskn-mlg1parentContainerleft-box"/>
-                <w:rFonts w:ascii="Open Sans" w:eastAsia="Open Sans" w:hAnsi="Open Sans" w:cs="Open Sans"/>
-                <w:b/>
-                <w:bCs/>
-                <w:color w:val="000000"/>
-              </w:rPr>
-              <w:br/>
-            </w:r>
-            <w:r>
-              <w:rPr>
-                <w:rStyle w:val="documentskn-mlg1txtItl"/>
-                <w:rFonts w:ascii="Open Sans" w:eastAsia="Open Sans" w:hAnsi="Open Sans" w:cs="Open Sans"/>
-                <w:color w:val="000000"/>
-                <w:sz w:val="22"/>
-                <w:szCs w:val="22"/>
-              </w:rPr>
-              <w:t>Python &amp; Jupyter Notebooks</w:t>
-            </w:r>
+                <w:sz w:val="10"/>
+                <w:szCs w:val="22"/>
+              </w:rPr>
+            </w:pPr>
           </w:p>
           <w:p>
             <w:pPr>
@@ -2065,319 +1716,38 @@
               <w:rPr>
                 <w:rStyle w:val="span"/>
                 <w:rFonts w:ascii="Open Sans" w:eastAsia="Open Sans" w:hAnsi="Open Sans" w:cs="Open Sans"/>
-                <w:color w:val="000000"/>
-                <w:sz w:val="22"/>
-                <w:szCs w:val="22"/>
-              </w:rPr>
-              <w:t xml:space="preserve">• </w:t>
-            </w:r>
-            <w:r>
-              <w:rPr>
-                <w:rStyle w:val="span"/>
-                <w:rFonts w:ascii="Open Sans" w:eastAsia="Open Sans" w:hAnsi="Open Sans" w:cs="Open Sans"/>
-                <w:color w:val="000000"/>
-                <w:sz w:val="22"/>
-                <w:szCs w:val="22"/>
-              </w:rPr>
-              <w:t>Machine learning project that predicts house prices based on parameters such as house location, age, size, the total number of rooms and bedrooms, etc.</w:t>
-            </w:r>
-          </w:p>
-          <w:p>
-            <w:pPr>
-              <w:pStyle w:val="p"/>
-              <w:spacing w:line="260" w:lineRule="atLeast"/>
-              <w:rPr>
-                <w:rStyle w:val="span"/>
-                <w:rFonts w:ascii="Open Sans" w:eastAsia="Open Sans" w:hAnsi="Open Sans" w:cs="Open Sans"/>
-                <w:color w:val="000000"/>
-                <w:sz w:val="22"/>
-                <w:szCs w:val="22"/>
-              </w:rPr>
-            </w:pPr>
-            <w:r>
-              <w:rPr>
-                <w:rStyle w:val="span"/>
-                <w:rFonts w:ascii="Open Sans" w:eastAsia="Open Sans" w:hAnsi="Open Sans" w:cs="Open Sans"/>
-                <w:color w:val="000000"/>
-                <w:sz w:val="22"/>
-                <w:szCs w:val="22"/>
-              </w:rPr>
-              <w:t xml:space="preserve">• </w:t>
-            </w:r>
-            <w:r>
-              <w:rPr>
-                <w:rStyle w:val="span"/>
-                <w:rFonts w:ascii="Open Sans" w:eastAsia="Open Sans" w:hAnsi="Open Sans" w:cs="Open Sans"/>
-                <w:color w:val="000000"/>
-                <w:sz w:val="22"/>
-                <w:szCs w:val="22"/>
-              </w:rPr>
-              <w:t xml:space="preserve">Built using a Python Jupyter notebook that takes advantage of linear regression algorithms. </w:t>
-            </w:r>
-          </w:p>
-          <w:p>
-            <w:pPr>
-              <w:pStyle w:val="p"/>
-              <w:spacing w:line="260" w:lineRule="atLeast"/>
-              <w:rPr>
-                <w:rStyle w:val="span"/>
-                <w:rFonts w:ascii="Open Sans" w:eastAsia="Open Sans" w:hAnsi="Open Sans" w:cs="Open Sans"/>
-                <w:color w:val="000000"/>
-                <w:sz w:val="22"/>
-                <w:szCs w:val="22"/>
-              </w:rPr>
-            </w:pPr>
-          </w:p>
-          <w:p>
-            <w:pPr>
-              <w:pStyle w:val="documentskn-mlg1singlecolumnjobtitle"/>
-              <w:spacing w:line="260" w:lineRule="atLeast"/>
-              <w:rPr>
-                <w:rStyle w:val="documentskn-mlg1parentContainerleft-box"/>
-                <w:rFonts w:ascii="Open Sans" w:eastAsia="Open Sans" w:hAnsi="Open Sans" w:cs="Open Sans"/>
-                <w:bCs/>
-                <w:color w:val="000000"/>
-              </w:rPr>
-            </w:pPr>
-            <w:r>
-              <w:rPr>
-                <w:rStyle w:val="documentskn-mlg1parentContainerleft-box"/>
-                <w:rFonts w:ascii="Open Sans" w:eastAsia="Open Sans" w:hAnsi="Open Sans" w:cs="Open Sans"/>
                 <w:b/>
-                <w:bCs/>
-                <w:color w:val="000000"/>
-              </w:rPr>
-              <w:t>Scotts directories web scraper</w:t>
-            </w:r>
-          </w:p>
-          <w:p>
-            <w:pPr>
-              <w:spacing w:line="360" w:lineRule="auto"/>
-              <w:rPr>
-                <w:rStyle w:val="documentskn-mlg1txtItl"/>
-                <w:rFonts w:ascii="Open Sans" w:eastAsia="Open Sans" w:hAnsi="Open Sans" w:cs="Open Sans"/>
-                <w:color w:val="000000"/>
-                <w:sz w:val="22"/>
-                <w:szCs w:val="22"/>
-              </w:rPr>
-            </w:pPr>
-            <w:r>
-              <w:rPr>
-                <w:rStyle w:val="documentskn-mlg1txtItl"/>
-                <w:rFonts w:ascii="Open Sans" w:eastAsia="Open Sans" w:hAnsi="Open Sans" w:cs="Open Sans"/>
-                <w:color w:val="000000"/>
-                <w:sz w:val="22"/>
-                <w:szCs w:val="22"/>
-              </w:rPr>
-              <w:t>Python</w:t>
-            </w:r>
-          </w:p>
-          <w:p>
-            <w:pPr>
-              <w:pStyle w:val="p"/>
-              <w:spacing w:line="260" w:lineRule="atLeast"/>
-              <w:rPr>
-                <w:rStyle w:val="span"/>
-                <w:rFonts w:ascii="Open Sans" w:eastAsia="Open Sans" w:hAnsi="Open Sans" w:cs="Open Sans"/>
-                <w:color w:val="000000"/>
-                <w:sz w:val="22"/>
-                <w:szCs w:val="22"/>
-              </w:rPr>
-            </w:pPr>
-            <w:r>
-              <w:rPr>
-                <w:rStyle w:val="span"/>
-                <w:rFonts w:ascii="Open Sans" w:eastAsia="Open Sans" w:hAnsi="Open Sans" w:cs="Open Sans"/>
-                <w:color w:val="000000"/>
-                <w:sz w:val="22"/>
-                <w:szCs w:val="22"/>
-              </w:rPr>
-              <w:t>•</w:t>
-            </w:r>
-            <w:r>
-              <w:rPr>
-                <w:rStyle w:val="span"/>
-                <w:rFonts w:ascii="Open Sans" w:eastAsia="Open Sans" w:hAnsi="Open Sans" w:cs="Open Sans"/>
-                <w:color w:val="000000"/>
-                <w:sz w:val="22"/>
-                <w:szCs w:val="22"/>
-              </w:rPr>
-              <w:t xml:space="preserve"> </w:t>
-            </w:r>
-            <w:r>
-              <w:rPr>
-                <w:rStyle w:val="span"/>
-                <w:rFonts w:ascii="Open Sans" w:eastAsia="Open Sans" w:hAnsi="Open Sans" w:cs="Open Sans"/>
-                <w:color w:val="000000"/>
-                <w:sz w:val="22"/>
-                <w:szCs w:val="22"/>
-              </w:rPr>
-              <w:t>Collects all parameters of data on any company in any specified city in Canada automatically.</w:t>
-            </w:r>
-          </w:p>
-          <w:p>
-            <w:pPr>
-              <w:pStyle w:val="p"/>
-              <w:spacing w:line="260" w:lineRule="atLeast"/>
-              <w:rPr>
-                <w:rStyle w:val="span"/>
-                <w:rFonts w:ascii="Open Sans" w:eastAsia="Open Sans" w:hAnsi="Open Sans" w:cs="Open Sans"/>
-                <w:color w:val="000000"/>
-                <w:sz w:val="22"/>
-                <w:szCs w:val="22"/>
-              </w:rPr>
-            </w:pPr>
-            <w:r>
-              <w:rPr>
-                <w:rStyle w:val="span"/>
-                <w:rFonts w:ascii="Open Sans" w:eastAsia="Open Sans" w:hAnsi="Open Sans" w:cs="Open Sans"/>
-                <w:color w:val="000000"/>
-                <w:sz w:val="22"/>
-                <w:szCs w:val="22"/>
-              </w:rPr>
-              <w:t xml:space="preserve">• </w:t>
-            </w:r>
-            <w:r>
-              <w:rPr>
-                <w:rStyle w:val="span"/>
-                <w:rFonts w:ascii="Open Sans" w:eastAsia="Open Sans" w:hAnsi="Open Sans" w:cs="Open Sans"/>
-                <w:color w:val="000000"/>
-                <w:sz w:val="22"/>
-                <w:szCs w:val="22"/>
-              </w:rPr>
-              <w:t>Utilizes Python's Selenium library for web automation to scrape data from the Scott's Directories website.</w:t>
-            </w:r>
-          </w:p>
-          <w:p>
-            <w:pPr>
-              <w:pStyle w:val="p"/>
-              <w:spacing w:line="260" w:lineRule="atLeast"/>
-              <w:rPr>
-                <w:rStyle w:val="span"/>
-                <w:rFonts w:ascii="Open Sans" w:eastAsia="Open Sans" w:hAnsi="Open Sans" w:cs="Open Sans"/>
-                <w:color w:val="000000"/>
-                <w:sz w:val="22"/>
-                <w:szCs w:val="22"/>
-              </w:rPr>
-            </w:pPr>
-          </w:p>
-          <w:p>
-            <w:pPr>
-              <w:pStyle w:val="documentskn-mlg1singlecolumnjobtitle"/>
-              <w:spacing w:line="260" w:lineRule="atLeast"/>
-              <w:rPr>
-                <w:rStyle w:val="documentskn-mlg1parentContainerleft-box"/>
-                <w:rFonts w:ascii="Open Sans" w:eastAsia="Open Sans" w:hAnsi="Open Sans" w:cs="Open Sans"/>
-                <w:b/>
-                <w:bCs/>
-                <w:color w:val="000000"/>
-              </w:rPr>
-            </w:pPr>
-            <w:r>
-              <w:rPr>
-                <w:rStyle w:val="documentskn-mlg1parentContainerleft-box"/>
-                <w:rFonts w:ascii="Open Sans" w:eastAsia="Open Sans" w:hAnsi="Open Sans" w:cs="Open Sans"/>
-                <w:b/>
-                <w:bCs/>
-                <w:color w:val="000000"/>
-              </w:rPr>
-              <w:t>Toronto &amp; Calgary weather dashboard</w:t>
-            </w:r>
-          </w:p>
-          <w:p>
-            <w:pPr>
-              <w:spacing w:line="360" w:lineRule="auto"/>
-              <w:rPr>
-                <w:rStyle w:val="documentskn-mlg1parentContainerleft-box"/>
-                <w:rFonts w:ascii="Open Sans" w:eastAsia="Open Sans" w:hAnsi="Open Sans" w:cs="Open Sans"/>
-                <w:i/>
-                <w:iCs/>
-                <w:color w:val="000000"/>
-                <w:sz w:val="22"/>
-                <w:szCs w:val="22"/>
-              </w:rPr>
-            </w:pPr>
-            <w:r>
-              <w:rPr>
-                <w:rStyle w:val="documentskn-mlg1txtItl"/>
-                <w:rFonts w:ascii="Open Sans" w:eastAsia="Open Sans" w:hAnsi="Open Sans" w:cs="Open Sans"/>
-                <w:color w:val="000000"/>
-                <w:sz w:val="22"/>
-                <w:szCs w:val="22"/>
-              </w:rPr>
-              <w:t>Tableau</w:t>
-            </w:r>
-          </w:p>
-          <w:p>
-            <w:pPr>
-              <w:pStyle w:val="p"/>
-              <w:spacing w:line="260" w:lineRule="atLeast"/>
-              <w:rPr>
-                <w:rStyle w:val="span"/>
-                <w:rFonts w:ascii="Open Sans" w:eastAsia="Open Sans" w:hAnsi="Open Sans" w:cs="Open Sans"/>
-                <w:color w:val="000000"/>
-                <w:sz w:val="22"/>
-                <w:szCs w:val="22"/>
-              </w:rPr>
-            </w:pPr>
-            <w:r>
-              <w:rPr>
-                <w:rStyle w:val="span"/>
-                <w:rFonts w:ascii="Open Sans" w:eastAsia="Open Sans" w:hAnsi="Open Sans" w:cs="Open Sans"/>
-                <w:color w:val="000000"/>
-                <w:sz w:val="22"/>
-                <w:szCs w:val="22"/>
-              </w:rPr>
-              <w:t xml:space="preserve">• </w:t>
-            </w:r>
-            <w:r>
-              <w:rPr>
-                <w:rStyle w:val="span"/>
-                <w:rFonts w:ascii="Open Sans" w:eastAsia="Open Sans" w:hAnsi="Open Sans" w:cs="Open Sans"/>
-                <w:color w:val="000000"/>
-                <w:sz w:val="22"/>
-                <w:szCs w:val="22"/>
-              </w:rPr>
-              <w:t>This project uses Toronto and Calgary weather data throughout the past 45 years to answer important climate change questions with intuitive visualizations.</w:t>
-            </w:r>
-          </w:p>
-          <w:p>
-            <w:pPr>
-              <w:pStyle w:val="p"/>
-              <w:spacing w:line="260" w:lineRule="atLeast"/>
-              <w:rPr>
-                <w:rStyle w:val="span"/>
-                <w:rFonts w:ascii="Open Sans" w:eastAsia="Open Sans" w:hAnsi="Open Sans" w:cs="Open Sans"/>
-                <w:color w:val="000000"/>
-                <w:sz w:val="22"/>
-                <w:szCs w:val="22"/>
-              </w:rPr>
-            </w:pPr>
-            <w:r>
-              <w:rPr>
-                <w:rStyle w:val="span"/>
-                <w:rFonts w:ascii="Open Sans" w:eastAsia="Open Sans" w:hAnsi="Open Sans" w:cs="Open Sans"/>
-                <w:color w:val="000000"/>
-                <w:sz w:val="22"/>
-                <w:szCs w:val="22"/>
-              </w:rPr>
-              <w:t xml:space="preserve">• </w:t>
-            </w:r>
-            <w:r>
-              <w:rPr>
-                <w:rStyle w:val="span"/>
-                <w:rFonts w:ascii="Open Sans" w:eastAsia="Open Sans" w:hAnsi="Open Sans" w:cs="Open Sans"/>
-                <w:color w:val="000000"/>
-                <w:sz w:val="22"/>
-                <w:szCs w:val="22"/>
-              </w:rPr>
-              <w:t>Identifies trends over time in temperature recordings that highlights the impact of global warming.</w:t>
+                <w:color w:val="000000"/>
+                <w:sz w:val="18"/>
+                <w:szCs w:val="22"/>
+              </w:rPr>
+              <w:t>Certifications:</w:t>
+            </w:r>
+            <w:r>
+              <w:rPr>
+                <w:rStyle w:val="span"/>
+                <w:rFonts w:ascii="Open Sans" w:eastAsia="Open Sans" w:hAnsi="Open Sans" w:cs="Open Sans"/>
+                <w:color w:val="000000"/>
+                <w:sz w:val="18"/>
+                <w:szCs w:val="22"/>
+              </w:rPr>
+              <w:t xml:space="preserve"> Azure Fundamentals, Databricks Lakehouse Fundamentals, Certified Databricks </w:t>
+            </w:r>
+            <w:r>
+              <w:rPr>
+                <w:rStyle w:val="span"/>
+                <w:rFonts w:ascii="Open Sans" w:eastAsia="Open Sans" w:hAnsi="Open Sans" w:cs="Open Sans"/>
+                <w:color w:val="000000"/>
+                <w:sz w:val="18"/>
+                <w:szCs w:val="22"/>
+              </w:rPr>
+              <w:t>Data Engineer Associate</w:t>
             </w:r>
           </w:p>
         </w:tc>
         <w:tc>
           <w:tcPr>
-            <w:tcW w:w="310" w:type="dxa"/>
+            <w:tcW w:w="197" w:type="dxa"/>
             <w:tcMar>
               <w:top w:w="5" w:type="dxa"/>
               <w:left w:w="5" w:type="dxa"/>
@@ -2403,7 +1773,7 @@
         </w:tc>
         <w:tc>
           <w:tcPr>
-            <w:tcW w:w="310" w:type="dxa"/>
+            <w:tcW w:w="425" w:type="dxa"/>
             <w:shd w:val="clear" w:color="auto" w:fill="F5F6F5"/>
             <w:tcMar>
               <w:top w:w="5" w:type="dxa"/>
@@ -2430,7 +1800,7 @@
         </w:tc>
         <w:tc>
           <w:tcPr>
-            <w:tcW w:w="3510" w:type="dxa"/>
+            <w:tcW w:w="3508" w:type="dxa"/>
             <w:shd w:val="clear" w:color="auto" w:fill="F5F6F5"/>
             <w:tcMar>
               <w:top w:w="365" w:type="dxa"/>
@@ -2494,7 +1864,7 @@
                       <w:color w:val="000000"/>
                       <w:sz w:val="22"/>
                       <w:szCs w:val="22"/>
-                      <w:lang w:val="en-CA" w:eastAsia="en-CA"/>
+                      <w:lang w:val="en-CA" w:eastAsia="ko-KR"/>
                     </w:rPr>
                     <w:drawing>
                       <wp:inline distT="0" distB="0" distL="0" distR="0" wp14:anchorId="18D32565" wp14:editId="774E5A7F">
@@ -2603,7 +1973,7 @@
                       <w:color w:val="000000"/>
                       <w:sz w:val="22"/>
                       <w:szCs w:val="22"/>
-                      <w:lang w:val="en-CA" w:eastAsia="en-CA"/>
+                      <w:lang w:val="en-CA" w:eastAsia="ko-KR"/>
                     </w:rPr>
                     <w:drawing>
                       <wp:inline distT="0" distB="0" distL="0" distR="0" wp14:anchorId="13F2ACEE" wp14:editId="5FE0E46D">
@@ -2722,7 +2092,7 @@
                       <w:color w:val="000000"/>
                       <w:sz w:val="22"/>
                       <w:szCs w:val="22"/>
-                      <w:lang w:val="en-CA" w:eastAsia="en-CA"/>
+                      <w:lang w:val="en-CA" w:eastAsia="ko-KR"/>
                     </w:rPr>
                     <w:drawing>
                       <wp:inline distT="0" distB="0" distL="0" distR="0" wp14:anchorId="51A80BC1" wp14:editId="36D7C301">
@@ -2839,7 +2209,7 @@
                 <w:sz w:val="22"/>
                 <w:szCs w:val="22"/>
                 <w:shd w:val="clear" w:color="auto" w:fill="auto"/>
-                <w:lang w:val="en-CA" w:eastAsia="en-CA"/>
+                <w:lang w:val="en-CA" w:eastAsia="ko-KR"/>
               </w:rPr>
               <w:drawing>
                 <wp:inline distT="0" distB="0" distL="0" distR="0" wp14:anchorId="0E60D9AE" wp14:editId="348B934C">
@@ -2890,23 +2260,114 @@
               <w:spacing w:line="280" w:lineRule="atLeast"/>
               <w:ind w:left="500" w:hanging="301"/>
               <w:rPr>
-                <w:rStyle w:val="span"/>
-                <w:rFonts w:ascii="Open Sans" w:eastAsia="Open Sans" w:hAnsi="Open Sans" w:cs="Open Sans"/>
-                <w:color w:val="000000"/>
-                <w:sz w:val="22"/>
-                <w:szCs w:val="22"/>
-              </w:rPr>
-            </w:pPr>
-            <w:r>
-              <w:rPr>
-                <w:rStyle w:val="span"/>
-                <w:rFonts w:ascii="Open Sans" w:eastAsia="Open Sans" w:hAnsi="Open Sans" w:cs="Open Sans"/>
-                <w:color w:val="000000"/>
-                <w:sz w:val="22"/>
-                <w:szCs w:val="22"/>
-              </w:rPr>
-              <w:t>Brao.ca</w:t>
-            </w:r>
+                <w:rStyle w:val="Hyperlink"/>
+                <w:rFonts w:ascii="Open Sans" w:eastAsia="Open Sans" w:hAnsi="Open Sans" w:cs="Open Sans"/>
+                <w:color w:val="1F497D" w:themeColor="text2"/>
+                <w:sz w:val="22"/>
+                <w:szCs w:val="22"/>
+              </w:rPr>
+            </w:pPr>
+            <w:r>
+              <w:rPr>
+                <w:rStyle w:val="Hyperlink"/>
+                <w:rFonts w:ascii="Open Sans" w:eastAsia="Open Sans" w:hAnsi="Open Sans" w:cs="Open Sans"/>
+                <w:color w:val="1F497D" w:themeColor="text2"/>
+                <w:sz w:val="22"/>
+                <w:szCs w:val="22"/>
+              </w:rPr>
+              <w:fldChar w:fldCharType="begin"/>
+            </w:r>
+            <w:r>
+              <w:rPr>
+                <w:rStyle w:val="Hyperlink"/>
+                <w:rFonts w:ascii="Open Sans" w:eastAsia="Open Sans" w:hAnsi="Open Sans" w:cs="Open Sans"/>
+                <w:color w:val="1F497D" w:themeColor="text2"/>
+                <w:sz w:val="22"/>
+                <w:szCs w:val="22"/>
+              </w:rPr>
+              <w:instrText>HYPERLINK "https://www.linkedin.com/in/BrandonRao"</w:instrText>
+            </w:r>
+            <w:r>
+              <w:rPr>
+                <w:rStyle w:val="Hyperlink"/>
+                <w:rFonts w:ascii="Open Sans" w:eastAsia="Open Sans" w:hAnsi="Open Sans" w:cs="Open Sans"/>
+                <w:color w:val="1F497D" w:themeColor="text2"/>
+                <w:sz w:val="22"/>
+                <w:szCs w:val="22"/>
+              </w:rPr>
+            </w:r>
+            <w:r>
+              <w:rPr>
+                <w:rStyle w:val="Hyperlink"/>
+                <w:rFonts w:ascii="Open Sans" w:eastAsia="Open Sans" w:hAnsi="Open Sans" w:cs="Open Sans"/>
+                <w:color w:val="1F497D" w:themeColor="text2"/>
+                <w:sz w:val="22"/>
+                <w:szCs w:val="22"/>
+              </w:rPr>
+              <w:fldChar w:fldCharType="separate"/>
+            </w:r>
+            <w:r>
+              <w:rPr>
+                <w:rStyle w:val="Hyperlink"/>
+                <w:rFonts w:ascii="Open Sans" w:eastAsia="Open Sans" w:hAnsi="Open Sans" w:cs="Open Sans"/>
+                <w:color w:val="1F497D" w:themeColor="text2"/>
+                <w:sz w:val="22"/>
+                <w:szCs w:val="22"/>
+              </w:rPr>
+              <w:t>linkedin.com</w:t>
+            </w:r>
+            <w:r>
+              <w:rPr>
+                <w:rStyle w:val="Hyperlink"/>
+                <w:rFonts w:ascii="Open Sans" w:eastAsia="Open Sans" w:hAnsi="Open Sans" w:cs="Open Sans"/>
+                <w:color w:val="1F497D" w:themeColor="text2"/>
+                <w:sz w:val="22"/>
+                <w:szCs w:val="22"/>
+              </w:rPr>
+              <w:t>/</w:t>
+            </w:r>
+            <w:r>
+              <w:rPr>
+                <w:rStyle w:val="Hyperlink"/>
+                <w:rFonts w:ascii="Open Sans" w:eastAsia="Open Sans" w:hAnsi="Open Sans" w:cs="Open Sans"/>
+                <w:color w:val="1F497D" w:themeColor="text2"/>
+                <w:sz w:val="22"/>
+                <w:szCs w:val="22"/>
+              </w:rPr>
+              <w:t>in/</w:t>
+            </w:r>
+            <w:proofErr w:type="spellStart"/>
+            <w:r>
+              <w:rPr>
+                <w:rStyle w:val="Hyperlink"/>
+                <w:rFonts w:ascii="Open Sans" w:eastAsia="Open Sans" w:hAnsi="Open Sans" w:cs="Open Sans"/>
+                <w:color w:val="1F497D" w:themeColor="text2"/>
+                <w:sz w:val="22"/>
+                <w:szCs w:val="22"/>
+              </w:rPr>
+              <w:t>Brando</w:t>
+            </w:r>
+            <w:r>
+              <w:rPr>
+                <w:rStyle w:val="Hyperlink"/>
+                <w:rFonts w:ascii="Open Sans" w:eastAsia="Open Sans" w:hAnsi="Open Sans" w:cs="Open Sans"/>
+                <w:color w:val="1F497D" w:themeColor="text2"/>
+                <w:sz w:val="22"/>
+                <w:szCs w:val="22"/>
+              </w:rPr>
+              <w:t>n</w:t>
+            </w:r>
+            <w:r>
+              <w:rPr>
+                <w:rStyle w:val="Hyperlink"/>
+                <w:rFonts w:ascii="Open Sans" w:eastAsia="Open Sans" w:hAnsi="Open Sans" w:cs="Open Sans"/>
+                <w:color w:val="1F497D" w:themeColor="text2"/>
+                <w:sz w:val="22"/>
+                <w:szCs w:val="22"/>
+              </w:rPr>
+              <w:t>Rao</w:t>
+            </w:r>
+            <w:proofErr w:type="spellEnd"/>
           </w:p>
           <w:p>
             <w:pPr>
@@ -2918,38 +2379,35 @@
               <w:spacing w:line="280" w:lineRule="atLeast"/>
               <w:ind w:left="500" w:hanging="301"/>
               <w:rPr>
-                <w:rStyle w:val="documentskn-mlg1parentContainerright-box"/>
-                <w:rFonts w:ascii="Open Sans" w:eastAsia="Open Sans" w:hAnsi="Open Sans" w:cs="Open Sans"/>
-                <w:color w:val="000000"/>
-                <w:sz w:val="22"/>
-                <w:szCs w:val="22"/>
-                <w:shd w:val="clear" w:color="auto" w:fill="auto"/>
-              </w:rPr>
-            </w:pPr>
-            <w:r>
-              <w:rPr>
-                <w:rStyle w:val="documentskn-mlg1parentContainerright-box"/>
-                <w:rFonts w:ascii="Open Sans" w:eastAsia="Open Sans" w:hAnsi="Open Sans" w:cs="Open Sans"/>
-                <w:color w:val="000000"/>
-                <w:sz w:val="22"/>
-                <w:szCs w:val="22"/>
-                <w:shd w:val="clear" w:color="auto" w:fill="auto"/>
-              </w:rPr>
-              <w:t>github.com/</w:t>
-            </w:r>
-            <w:proofErr w:type="spellStart"/>
-            <w:r>
-              <w:rPr>
-                <w:rStyle w:val="documentskn-mlg1parentContainerright-box"/>
-                <w:rFonts w:ascii="Open Sans" w:eastAsia="Open Sans" w:hAnsi="Open Sans" w:cs="Open Sans"/>
-                <w:color w:val="000000"/>
-                <w:sz w:val="22"/>
-                <w:szCs w:val="22"/>
-                <w:shd w:val="clear" w:color="auto" w:fill="auto"/>
-              </w:rPr>
-              <w:t>RaoBrandon</w:t>
-            </w:r>
-            <w:proofErr w:type="spellEnd"/>
+                <w:rStyle w:val="span"/>
+                <w:rFonts w:ascii="Open Sans" w:eastAsia="Open Sans" w:hAnsi="Open Sans" w:cs="Open Sans"/>
+                <w:color w:val="1F497D" w:themeColor="text2"/>
+                <w:sz w:val="22"/>
+                <w:szCs w:val="22"/>
+              </w:rPr>
+            </w:pPr>
+            <w:r>
+              <w:rPr>
+                <w:rStyle w:val="Hyperlink"/>
+                <w:rFonts w:ascii="Open Sans" w:eastAsia="Open Sans" w:hAnsi="Open Sans" w:cs="Open Sans"/>
+                <w:color w:val="1F497D" w:themeColor="text2"/>
+                <w:sz w:val="22"/>
+                <w:szCs w:val="22"/>
+              </w:rPr>
+              <w:fldChar w:fldCharType="end"/>
+            </w:r>
+            <w:hyperlink r:id="rId12" w:history="1">
+              <w:r>
+                <w:rPr>
+                  <w:rStyle w:val="Hyperlink"/>
+                  <w:rFonts w:ascii="Open Sans" w:eastAsia="Open Sans" w:hAnsi="Open Sans" w:cs="Open Sans"/>
+                  <w:color w:val="1F497D" w:themeColor="text2"/>
+                  <w:sz w:val="22"/>
+                  <w:szCs w:val="22"/>
+                </w:rPr>
+                <w:t>Brao.ca</w:t>
+              </w:r>
+            </w:hyperlink>
           </w:p>
           <w:p>
             <w:pPr>
@@ -2963,36 +2421,56 @@
               <w:rPr>
                 <w:rStyle w:val="documentskn-mlg1parentContainerright-box"/>
                 <w:rFonts w:ascii="Open Sans" w:eastAsia="Open Sans" w:hAnsi="Open Sans" w:cs="Open Sans"/>
-                <w:color w:val="000000"/>
+                <w:color w:val="1F497D" w:themeColor="text2"/>
                 <w:sz w:val="22"/>
                 <w:szCs w:val="22"/>
                 <w:shd w:val="clear" w:color="auto" w:fill="auto"/>
               </w:rPr>
             </w:pPr>
-            <w:r>
-              <w:rPr>
-                <w:rStyle w:val="documentskn-mlg1parentContainerright-box"/>
-                <w:rFonts w:ascii="Open Sans" w:eastAsia="Open Sans" w:hAnsi="Open Sans" w:cs="Open Sans"/>
-                <w:color w:val="000000"/>
-                <w:sz w:val="22"/>
-                <w:szCs w:val="22"/>
-                <w:shd w:val="clear" w:color="auto" w:fill="auto"/>
-              </w:rPr>
-              <w:t>linkedin.com/in/</w:t>
-            </w:r>
-            <w:proofErr w:type="spellStart"/>
-            <w:r>
-              <w:rPr>
-                <w:rStyle w:val="documentskn-mlg1parentContainerright-box"/>
-                <w:rFonts w:ascii="Open Sans" w:eastAsia="Open Sans" w:hAnsi="Open Sans" w:cs="Open Sans"/>
-                <w:color w:val="000000"/>
-                <w:sz w:val="22"/>
-                <w:szCs w:val="22"/>
-                <w:shd w:val="clear" w:color="auto" w:fill="auto"/>
-              </w:rPr>
-              <w:t>BrandonRao</w:t>
-            </w:r>
-            <w:proofErr w:type="spellEnd"/>
+            <w:hyperlink r:id="rId13" w:history="1">
+              <w:r>
+                <w:rPr>
+                  <w:rStyle w:val="Hyperlink"/>
+                  <w:rFonts w:ascii="Open Sans" w:eastAsia="Open Sans" w:hAnsi="Open Sans" w:cs="Open Sans"/>
+                  <w:color w:val="1F497D" w:themeColor="text2"/>
+                  <w:sz w:val="22"/>
+                  <w:szCs w:val="22"/>
+                </w:rPr>
+                <w:t>git</w:t>
+              </w:r>
+              <w:r>
+                <w:rPr>
+                  <w:rStyle w:val="Hyperlink"/>
+                  <w:rFonts w:ascii="Open Sans" w:eastAsia="Open Sans" w:hAnsi="Open Sans" w:cs="Open Sans"/>
+                  <w:color w:val="1F497D" w:themeColor="text2"/>
+                  <w:sz w:val="22"/>
+                  <w:szCs w:val="22"/>
+                </w:rPr>
+                <w:t>h</w:t>
+              </w:r>
+              <w:r>
+                <w:rPr>
+                  <w:rStyle w:val="Hyperlink"/>
+                  <w:rFonts w:ascii="Open Sans" w:eastAsia="Open Sans" w:hAnsi="Open Sans" w:cs="Open Sans"/>
+                  <w:color w:val="1F497D" w:themeColor="text2"/>
+                  <w:sz w:val="22"/>
+                  <w:szCs w:val="22"/>
+                </w:rPr>
+                <w:t>ub.com/</w:t>
+              </w:r>
+              <w:proofErr w:type="spellStart"/>
+              <w:r>
+                <w:rPr>
+                  <w:rStyle w:val="Hyperlink"/>
+                  <w:rFonts w:ascii="Open Sans" w:eastAsia="Open Sans" w:hAnsi="Open Sans" w:cs="Open Sans"/>
+                  <w:color w:val="1F497D" w:themeColor="text2"/>
+                  <w:sz w:val="22"/>
+                  <w:szCs w:val="22"/>
+                </w:rPr>
+                <w:t>RaoBrandon</w:t>
+              </w:r>
+              <w:proofErr w:type="spellEnd"/>
+            </w:hyperlink>
           </w:p>
           <w:p>
             <w:pPr>
@@ -3035,7 +2513,7 @@
                 <w:sz w:val="22"/>
                 <w:szCs w:val="22"/>
                 <w:shd w:val="clear" w:color="auto" w:fill="auto"/>
-                <w:lang w:val="en-CA" w:eastAsia="en-CA"/>
+                <w:lang w:val="en-CA" w:eastAsia="ko-KR"/>
               </w:rPr>
               <w:drawing>
                 <wp:inline distT="0" distB="0" distL="0" distR="0" wp14:anchorId="699E8F17" wp14:editId="02E46650">
@@ -3195,175 +2673,6 @@
           </w:p>
           <w:p>
             <w:pPr>
-              <w:pStyle w:val="documentskn-mlg1educationcategory-title"/>
-              <w:spacing w:before="40" w:line="260" w:lineRule="atLeast"/>
-              <w:rPr>
-                <w:rStyle w:val="documentskn-mlg1parentContainerright-box"/>
-                <w:rFonts w:ascii="Open Sans" w:eastAsia="Open Sans" w:hAnsi="Open Sans" w:cs="Open Sans"/>
-                <w:i/>
-                <w:iCs/>
-                <w:color w:val="000000"/>
-                <w:shd w:val="clear" w:color="auto" w:fill="auto"/>
-              </w:rPr>
-            </w:pPr>
-            <w:r>
-              <w:rPr>
-                <w:rStyle w:val="documentskn-mlg1parentContainerright-box"/>
-                <w:rFonts w:ascii="Open Sans" w:eastAsia="Open Sans" w:hAnsi="Open Sans" w:cs="Open Sans"/>
-                <w:i/>
-                <w:iCs/>
-                <w:color w:val="000000"/>
-                <w:shd w:val="clear" w:color="auto" w:fill="auto"/>
-              </w:rPr>
-              <w:t>Relevant Coursework</w:t>
-            </w:r>
-          </w:p>
-          <w:p>
-            <w:pPr>
-              <w:pStyle w:val="documentskn-mlg1li"/>
-              <w:numPr>
-                <w:ilvl w:val="0"/>
-                <w:numId w:val="1"/>
-              </w:numPr>
-              <w:spacing w:line="280" w:lineRule="atLeast"/>
-              <w:ind w:left="500" w:hanging="301"/>
-              <w:rPr>
-                <w:rStyle w:val="documentskn-mlg1parentContainerright-box"/>
-                <w:rFonts w:ascii="Open Sans" w:eastAsia="Open Sans" w:hAnsi="Open Sans" w:cs="Open Sans"/>
-                <w:color w:val="000000"/>
-                <w:sz w:val="22"/>
-                <w:szCs w:val="22"/>
-                <w:shd w:val="clear" w:color="auto" w:fill="auto"/>
-              </w:rPr>
-            </w:pPr>
-            <w:r>
-              <w:rPr>
-                <w:rStyle w:val="span"/>
-                <w:rFonts w:ascii="Open Sans" w:eastAsia="Open Sans" w:hAnsi="Open Sans" w:cs="Open Sans"/>
-                <w:color w:val="000000"/>
-                <w:sz w:val="22"/>
-                <w:szCs w:val="22"/>
-              </w:rPr>
-              <w:t>Regression Analysis</w:t>
-            </w:r>
-          </w:p>
-          <w:p>
-            <w:pPr>
-              <w:pStyle w:val="documentskn-mlg1li"/>
-              <w:numPr>
-                <w:ilvl w:val="0"/>
-                <w:numId w:val="1"/>
-              </w:numPr>
-              <w:spacing w:line="280" w:lineRule="atLeast"/>
-              <w:ind w:left="500" w:hanging="301"/>
-              <w:rPr>
-                <w:rStyle w:val="documentskn-mlg1parentContainerright-box"/>
-                <w:rFonts w:ascii="Open Sans" w:eastAsia="Open Sans" w:hAnsi="Open Sans" w:cs="Open Sans"/>
-                <w:color w:val="000000"/>
-                <w:sz w:val="22"/>
-                <w:szCs w:val="22"/>
-                <w:shd w:val="clear" w:color="auto" w:fill="auto"/>
-              </w:rPr>
-            </w:pPr>
-            <w:r>
-              <w:rPr>
-                <w:rStyle w:val="span"/>
-                <w:rFonts w:ascii="Open Sans" w:eastAsia="Open Sans" w:hAnsi="Open Sans" w:cs="Open Sans"/>
-                <w:color w:val="000000"/>
-                <w:sz w:val="22"/>
-                <w:szCs w:val="22"/>
-              </w:rPr>
-              <w:t>Categorical Data Analysis</w:t>
-            </w:r>
-          </w:p>
-          <w:p>
-            <w:pPr>
-              <w:pStyle w:val="documentskn-mlg1li"/>
-              <w:numPr>
-                <w:ilvl w:val="0"/>
-                <w:numId w:val="1"/>
-              </w:numPr>
-              <w:spacing w:line="280" w:lineRule="atLeast"/>
-              <w:ind w:left="500" w:hanging="301"/>
-              <w:rPr>
-                <w:rStyle w:val="documentskn-mlg1parentContainerright-box"/>
-                <w:rFonts w:ascii="Open Sans" w:eastAsia="Open Sans" w:hAnsi="Open Sans" w:cs="Open Sans"/>
-                <w:color w:val="000000"/>
-                <w:sz w:val="22"/>
-                <w:szCs w:val="22"/>
-                <w:shd w:val="clear" w:color="auto" w:fill="auto"/>
-              </w:rPr>
-            </w:pPr>
-            <w:r>
-              <w:rPr>
-                <w:rStyle w:val="span"/>
-                <w:rFonts w:ascii="Open Sans" w:eastAsia="Open Sans" w:hAnsi="Open Sans" w:cs="Open Sans"/>
-                <w:color w:val="000000"/>
-                <w:sz w:val="22"/>
-                <w:szCs w:val="22"/>
-              </w:rPr>
-              <w:t>Probability</w:t>
-            </w:r>
-          </w:p>
-          <w:p>
-            <w:pPr>
-              <w:pStyle w:val="documentskn-mlg1li"/>
-              <w:numPr>
-                <w:ilvl w:val="0"/>
-                <w:numId w:val="1"/>
-              </w:numPr>
-              <w:spacing w:line="280" w:lineRule="atLeast"/>
-              <w:ind w:left="500" w:hanging="301"/>
-              <w:rPr>
-                <w:rStyle w:val="span"/>
-                <w:rFonts w:ascii="Open Sans" w:eastAsia="Open Sans" w:hAnsi="Open Sans" w:cs="Open Sans"/>
-                <w:color w:val="000000"/>
-                <w:sz w:val="22"/>
-                <w:szCs w:val="22"/>
-              </w:rPr>
-            </w:pPr>
-            <w:r>
-              <w:rPr>
-                <w:rStyle w:val="span"/>
-                <w:rFonts w:ascii="Open Sans" w:eastAsia="Open Sans" w:hAnsi="Open Sans" w:cs="Open Sans"/>
-                <w:color w:val="000000"/>
-                <w:sz w:val="22"/>
-                <w:szCs w:val="22"/>
-              </w:rPr>
-              <w:t>Computer Science</w:t>
-            </w:r>
-          </w:p>
-          <w:p>
-            <w:pPr>
-              <w:pStyle w:val="documentskn-mlg1li"/>
-              <w:numPr>
-                <w:ilvl w:val="0"/>
-                <w:numId w:val="1"/>
-              </w:numPr>
-              <w:spacing w:line="280" w:lineRule="atLeast"/>
-              <w:ind w:left="500" w:hanging="301"/>
-              <w:rPr>
-                <w:rStyle w:val="documentskn-mlg1parentContainerright-box"/>
-                <w:rFonts w:ascii="Open Sans" w:eastAsia="Open Sans" w:hAnsi="Open Sans" w:cs="Open Sans"/>
-                <w:color w:val="000000"/>
-                <w:sz w:val="22"/>
-                <w:szCs w:val="22"/>
-                <w:shd w:val="clear" w:color="auto" w:fill="auto"/>
-              </w:rPr>
-            </w:pPr>
-            <w:r>
-              <w:rPr>
-                <w:rStyle w:val="span"/>
-                <w:rFonts w:ascii="Open Sans" w:eastAsia="Open Sans" w:hAnsi="Open Sans" w:cs="Open Sans"/>
-                <w:color w:val="000000"/>
-                <w:sz w:val="22"/>
-                <w:szCs w:val="22"/>
-              </w:rPr>
-              <w:t>Linear Programming</w:t>
-            </w:r>
-          </w:p>
-          <w:p>
-            <w:pPr>
               <w:pStyle w:val="documentskn-mlg1sectiontitle"/>
               <w:spacing w:before="300"/>
               <w:jc w:val="both"/>
@@ -3379,7 +2688,7 @@
                 <w:rFonts w:ascii="Open Sans" w:eastAsia="Open Sans" w:hAnsi="Open Sans" w:cs="Open Sans"/>
                 <w:shd w:val="clear" w:color="auto" w:fill="auto"/>
               </w:rPr>
-              <w:t>Technical Skills</w:t>
+              <w:t>Skills</w:t>
             </w:r>
           </w:p>
           <w:p>
@@ -3404,7 +2713,7 @@
                 <w:sz w:val="22"/>
                 <w:szCs w:val="22"/>
                 <w:shd w:val="clear" w:color="auto" w:fill="auto"/>
-                <w:lang w:val="en-CA" w:eastAsia="en-CA"/>
+                <w:lang w:val="en-CA" w:eastAsia="ko-KR"/>
               </w:rPr>
               <w:drawing>
                 <wp:inline distT="0" distB="0" distL="0" distR="0" wp14:anchorId="0F35AF55" wp14:editId="19940010">
@@ -3444,41 +2753,6 @@
                 </wp:inline>
               </w:drawing>
             </w:r>
-            <w:r>
-              <w:rPr>
-                <w:rStyle w:val="documentskn-mlg1parentContainerright-box"/>
-                <w:rFonts w:ascii="Open Sans" w:eastAsia="Open Sans" w:hAnsi="Open Sans" w:cs="Open Sans"/>
-                <w:color w:val="000000"/>
-                <w:sz w:val="22"/>
-                <w:szCs w:val="22"/>
-                <w:shd w:val="clear" w:color="auto" w:fill="auto"/>
-              </w:rPr>
-              <w:br/>
-            </w:r>
-            <w:r>
-              <w:rPr>
-                <w:rStyle w:val="documentskn-mlg1parentContainerright-box"/>
-                <w:rFonts w:ascii="Open Sans" w:eastAsia="Open Sans" w:hAnsi="Open Sans" w:cs="Open Sans"/>
-                <w:color w:val="000000"/>
-                <w:sz w:val="22"/>
-                <w:szCs w:val="22"/>
-                <w:u w:val="single"/>
-                <w:shd w:val="clear" w:color="auto" w:fill="auto"/>
-              </w:rPr>
-              <w:br/>
-            </w:r>
-            <w:r>
-              <w:rPr>
-                <w:rStyle w:val="documentskn-mlg1parentContainerright-box"/>
-                <w:rFonts w:ascii="Open Sans" w:eastAsia="Open Sans" w:hAnsi="Open Sans" w:cs="Open Sans"/>
-                <w:color w:val="000000"/>
-                <w:sz w:val="22"/>
-                <w:szCs w:val="22"/>
-                <w:u w:val="single"/>
-                <w:shd w:val="clear" w:color="auto" w:fill="auto"/>
-              </w:rPr>
-              <w:t>Tooling</w:t>
-            </w:r>
           </w:p>
           <w:p>
             <w:pPr>
@@ -3671,193 +2945,6 @@
               </w:rPr>
               <w:t>Microsoft Excel</w:t>
             </w:r>
-            <w:r>
-              <w:rPr>
-                <w:rStyle w:val="span"/>
-                <w:rFonts w:ascii="Open Sans" w:eastAsia="Open Sans" w:hAnsi="Open Sans" w:cs="Open Sans"/>
-                <w:color w:val="000000"/>
-                <w:sz w:val="22"/>
-                <w:szCs w:val="22"/>
-                <w:u w:val="single"/>
-              </w:rPr>
-              <w:br/>
-            </w:r>
-          </w:p>
-          <w:p>
-            <w:pPr>
-              <w:spacing w:after="160" w:line="100" w:lineRule="atLeast"/>
-              <w:rPr>
-                <w:rStyle w:val="span"/>
-                <w:rFonts w:ascii="Open Sans" w:eastAsia="Open Sans" w:hAnsi="Open Sans" w:cs="Open Sans"/>
-                <w:color w:val="000000"/>
-                <w:sz w:val="22"/>
-                <w:szCs w:val="22"/>
-              </w:rPr>
-            </w:pPr>
-            <w:r>
-              <w:rPr>
-                <w:rStyle w:val="span"/>
-                <w:rFonts w:ascii="Open Sans" w:eastAsia="Open Sans" w:hAnsi="Open Sans" w:cs="Open Sans"/>
-                <w:color w:val="000000"/>
-                <w:sz w:val="22"/>
-                <w:szCs w:val="22"/>
-                <w:u w:val="single"/>
-              </w:rPr>
-              <w:t>Expertise</w:t>
-            </w:r>
-          </w:p>
-          <w:p>
-            <w:pPr>
-              <w:pStyle w:val="documentskn-mlg1li"/>
-              <w:numPr>
-                <w:ilvl w:val="0"/>
-                <w:numId w:val="1"/>
-              </w:numPr>
-              <w:spacing w:line="280" w:lineRule="atLeast"/>
-              <w:ind w:left="500" w:hanging="301"/>
-              <w:rPr>
-                <w:rStyle w:val="span"/>
-                <w:rFonts w:ascii="Open Sans" w:eastAsia="Open Sans" w:hAnsi="Open Sans" w:cs="Open Sans"/>
-                <w:color w:val="000000"/>
-                <w:sz w:val="22"/>
-                <w:szCs w:val="22"/>
-              </w:rPr>
-            </w:pPr>
-            <w:r>
-              <w:rPr>
-                <w:rStyle w:val="span"/>
-                <w:rFonts w:ascii="Open Sans" w:eastAsia="Open Sans" w:hAnsi="Open Sans" w:cs="Open Sans"/>
-                <w:color w:val="000000"/>
-                <w:sz w:val="22"/>
-                <w:szCs w:val="22"/>
-              </w:rPr>
-              <w:t>Cloud Tooling</w:t>
-            </w:r>
-          </w:p>
-          <w:p>
-            <w:pPr>
-              <w:pStyle w:val="documentskn-mlg1li"/>
-              <w:numPr>
-                <w:ilvl w:val="0"/>
-                <w:numId w:val="1"/>
-              </w:numPr>
-              <w:spacing w:line="280" w:lineRule="atLeast"/>
-              <w:ind w:left="500" w:hanging="301"/>
-              <w:rPr>
-                <w:rStyle w:val="span"/>
-                <w:rFonts w:ascii="Open Sans" w:eastAsia="Open Sans" w:hAnsi="Open Sans" w:cs="Open Sans"/>
-                <w:color w:val="000000"/>
-                <w:sz w:val="22"/>
-                <w:szCs w:val="22"/>
-              </w:rPr>
-            </w:pPr>
-            <w:r>
-              <w:rPr>
-                <w:rStyle w:val="span"/>
-                <w:rFonts w:ascii="Open Sans" w:eastAsia="Open Sans" w:hAnsi="Open Sans" w:cs="Open Sans"/>
-                <w:color w:val="000000"/>
-                <w:sz w:val="22"/>
-                <w:szCs w:val="22"/>
-              </w:rPr>
-              <w:t>Big Data development</w:t>
-            </w:r>
-          </w:p>
-          <w:p>
-            <w:pPr>
-              <w:pStyle w:val="documentskn-mlg1li"/>
-              <w:numPr>
-                <w:ilvl w:val="0"/>
-                <w:numId w:val="1"/>
-              </w:numPr>
-              <w:spacing w:line="280" w:lineRule="atLeast"/>
-              <w:ind w:left="500" w:hanging="301"/>
-              <w:rPr>
-                <w:rStyle w:val="span"/>
-                <w:rFonts w:ascii="Open Sans" w:eastAsia="Open Sans" w:hAnsi="Open Sans" w:cs="Open Sans"/>
-                <w:color w:val="000000"/>
-                <w:sz w:val="22"/>
-                <w:szCs w:val="22"/>
-              </w:rPr>
-            </w:pPr>
-            <w:r>
-              <w:rPr>
-                <w:rStyle w:val="span"/>
-                <w:rFonts w:ascii="Open Sans" w:eastAsia="Open Sans" w:hAnsi="Open Sans" w:cs="Open Sans"/>
-                <w:color w:val="000000"/>
-                <w:sz w:val="22"/>
-                <w:szCs w:val="22"/>
-              </w:rPr>
-              <w:t>Web &amp; Script Automation</w:t>
-            </w:r>
-          </w:p>
-          <w:p>
-            <w:pPr>
-              <w:pStyle w:val="documentskn-mlg1li"/>
-              <w:numPr>
-                <w:ilvl w:val="0"/>
-                <w:numId w:val="1"/>
-              </w:numPr>
-              <w:spacing w:line="280" w:lineRule="atLeast"/>
-              <w:ind w:left="500" w:hanging="301"/>
-              <w:rPr>
-                <w:rStyle w:val="span"/>
-                <w:rFonts w:ascii="Open Sans" w:eastAsia="Open Sans" w:hAnsi="Open Sans" w:cs="Open Sans"/>
-                <w:color w:val="000000"/>
-                <w:sz w:val="22"/>
-                <w:szCs w:val="22"/>
-              </w:rPr>
-            </w:pPr>
-            <w:r>
-              <w:rPr>
-                <w:rStyle w:val="span"/>
-                <w:rFonts w:ascii="Open Sans" w:eastAsia="Open Sans" w:hAnsi="Open Sans" w:cs="Open Sans"/>
-                <w:color w:val="000000"/>
-                <w:sz w:val="22"/>
-                <w:szCs w:val="22"/>
-              </w:rPr>
-              <w:t>Regression Machine learning</w:t>
-            </w:r>
-          </w:p>
-          <w:p>
-            <w:pPr>
-              <w:pStyle w:val="documentskn-mlg1li"/>
-              <w:numPr>
-                <w:ilvl w:val="0"/>
-                <w:numId w:val="1"/>
-              </w:numPr>
-              <w:spacing w:line="280" w:lineRule="atLeast"/>
-              <w:ind w:left="500" w:hanging="301"/>
-              <w:rPr>
-                <w:rStyle w:val="span"/>
-                <w:rFonts w:ascii="Open Sans" w:eastAsia="Open Sans" w:hAnsi="Open Sans" w:cs="Open Sans"/>
-                <w:color w:val="000000"/>
-                <w:sz w:val="22"/>
-                <w:szCs w:val="22"/>
-              </w:rPr>
-            </w:pPr>
-            <w:r>
-              <w:rPr>
-                <w:rStyle w:val="span"/>
-                <w:rFonts w:ascii="Open Sans" w:eastAsia="Open Sans" w:hAnsi="Open Sans" w:cs="Open Sans"/>
-                <w:color w:val="000000"/>
-                <w:sz w:val="22"/>
-                <w:szCs w:val="22"/>
-              </w:rPr>
-              <w:t>Hadoop Platform</w:t>
-            </w:r>
-          </w:p>
-          <w:p>
-            <w:pPr>
-              <w:pStyle w:val="documentskn-mlg1li"/>
-              <w:spacing w:line="280" w:lineRule="atLeast"/>
-              <w:rPr>
-                <w:rStyle w:val="span"/>
-                <w:rFonts w:ascii="Open Sans" w:eastAsia="Open Sans" w:hAnsi="Open Sans" w:cs="Open Sans"/>
-                <w:color w:val="000000"/>
-                <w:sz w:val="22"/>
-                <w:szCs w:val="22"/>
-              </w:rPr>
-            </w:pPr>
           </w:p>
           <w:p>
             <w:pPr>
@@ -3876,8 +2963,7 @@
                 <w:rFonts w:ascii="Open Sans" w:eastAsia="Open Sans" w:hAnsi="Open Sans" w:cs="Open Sans"/>
                 <w:shd w:val="clear" w:color="auto" w:fill="auto"/>
               </w:rPr>
-              <w:lastRenderedPageBreak/>
-              <w:t>Skills</w:t>
+              <w:t>Projects</w:t>
             </w:r>
           </w:p>
           <w:p>
@@ -3889,6 +2975,7 @@
                 <w:color w:val="000000"/>
                 <w:sz w:val="22"/>
                 <w:szCs w:val="22"/>
+                <w:u w:val="single"/>
                 <w:shd w:val="clear" w:color="auto" w:fill="auto"/>
               </w:rPr>
             </w:pPr>
@@ -3901,13 +2988,13 @@
                 <w:sz w:val="22"/>
                 <w:szCs w:val="22"/>
                 <w:shd w:val="clear" w:color="auto" w:fill="auto"/>
-                <w:lang w:val="en-CA" w:eastAsia="en-CA"/>
+                <w:lang w:val="en-CA" w:eastAsia="ko-KR"/>
               </w:rPr>
               <w:drawing>
-                <wp:inline distT="0" distB="0" distL="0" distR="0" wp14:anchorId="6A737246" wp14:editId="69F3D3D9">
+                <wp:inline distT="0" distB="0" distL="0" distR="0" wp14:anchorId="44C55ED3" wp14:editId="62D3A66F">
                   <wp:extent cx="495310" cy="38701"/>
                   <wp:effectExtent l="0" t="0" r="0" b="0"/>
-                  <wp:docPr id="20" name="Picture 20"/>
+                  <wp:docPr id="100034" name="Picture 100034"/>
                   <wp:cNvGraphicFramePr>
                     <a:graphicFrameLocks xmlns:a="http://schemas.openxmlformats.org/drawingml/2006/main"/>
                   </wp:cNvGraphicFramePr>
@@ -3941,123 +3028,6 @@
                 </wp:inline>
               </w:drawing>
             </w:r>
-            <w:r>
-              <w:rPr>
-                <w:rStyle w:val="documentskn-mlg1parentContainerright-box"/>
-                <w:rFonts w:ascii="Open Sans" w:eastAsia="Open Sans" w:hAnsi="Open Sans" w:cs="Open Sans"/>
-                <w:color w:val="000000"/>
-                <w:sz w:val="22"/>
-                <w:szCs w:val="22"/>
-                <w:shd w:val="clear" w:color="auto" w:fill="auto"/>
-              </w:rPr>
-              <w:br/>
-            </w:r>
-            <w:r>
-              <w:rPr>
-                <w:rStyle w:val="documentskn-mlg1parentContainerright-box"/>
-                <w:rFonts w:ascii="Open Sans" w:eastAsia="Open Sans" w:hAnsi="Open Sans" w:cs="Open Sans"/>
-                <w:color w:val="000000"/>
-                <w:sz w:val="22"/>
-                <w:szCs w:val="22"/>
-                <w:u w:val="single"/>
-                <w:shd w:val="clear" w:color="auto" w:fill="auto"/>
-              </w:rPr>
-              <w:br/>
-            </w:r>
-            <w:r>
-              <w:rPr>
-                <w:rStyle w:val="documentskn-mlg1parentContainerright-box"/>
-                <w:rFonts w:ascii="Open Sans" w:eastAsia="Open Sans" w:hAnsi="Open Sans" w:cs="Open Sans"/>
-                <w:color w:val="000000"/>
-                <w:sz w:val="22"/>
-                <w:szCs w:val="22"/>
-                <w:shd w:val="clear" w:color="auto" w:fill="auto"/>
-              </w:rPr>
-              <w:t>Design thinking / problem solving</w:t>
-            </w:r>
-          </w:p>
-          <w:p>
-            <w:pPr>
-              <w:spacing w:after="160" w:line="100" w:lineRule="atLeast"/>
-              <w:rPr>
-                <w:rStyle w:val="documentskn-mlg1parentContainerright-box"/>
-                <w:rFonts w:ascii="Open Sans" w:eastAsia="Open Sans" w:hAnsi="Open Sans" w:cs="Open Sans"/>
-                <w:color w:val="000000"/>
-                <w:sz w:val="22"/>
-                <w:szCs w:val="22"/>
-                <w:shd w:val="clear" w:color="auto" w:fill="auto"/>
-              </w:rPr>
-            </w:pPr>
-            <w:r>
-              <w:rPr>
-                <w:rStyle w:val="documentskn-mlg1parentContainerright-box"/>
-                <w:rFonts w:ascii="Open Sans" w:eastAsia="Open Sans" w:hAnsi="Open Sans" w:cs="Open Sans"/>
-                <w:color w:val="000000"/>
-                <w:sz w:val="22"/>
-                <w:szCs w:val="22"/>
-                <w:shd w:val="clear" w:color="auto" w:fill="auto"/>
-              </w:rPr>
-              <w:t>Teamwork &amp; collaboration</w:t>
-            </w:r>
-          </w:p>
-          <w:p>
-            <w:pPr>
-              <w:spacing w:after="160" w:line="100" w:lineRule="atLeast"/>
-              <w:rPr>
-                <w:rStyle w:val="documentskn-mlg1parentContainerright-box"/>
-                <w:rFonts w:ascii="Open Sans" w:eastAsia="Open Sans" w:hAnsi="Open Sans" w:cs="Open Sans"/>
-                <w:color w:val="000000"/>
-                <w:sz w:val="22"/>
-                <w:szCs w:val="22"/>
-                <w:shd w:val="clear" w:color="auto" w:fill="auto"/>
-              </w:rPr>
-            </w:pPr>
-            <w:r>
-              <w:rPr>
-                <w:rStyle w:val="documentskn-mlg1parentContainerright-box"/>
-                <w:rFonts w:ascii="Open Sans" w:eastAsia="Open Sans" w:hAnsi="Open Sans" w:cs="Open Sans"/>
-                <w:color w:val="000000"/>
-                <w:sz w:val="22"/>
-                <w:szCs w:val="22"/>
-                <w:shd w:val="clear" w:color="auto" w:fill="auto"/>
-              </w:rPr>
-              <w:t>Organization &amp; time m</w:t>
-            </w:r>
-            <w:r>
-              <w:rPr>
-                <w:rStyle w:val="documentskn-mlg1parentContainerright-box"/>
-                <w:rFonts w:ascii="Open Sans" w:eastAsia="Open Sans" w:hAnsi="Open Sans" w:cs="Open Sans"/>
-                <w:color w:val="000000"/>
-                <w:sz w:val="22"/>
-                <w:szCs w:val="22"/>
-                <w:shd w:val="clear" w:color="auto" w:fill="auto"/>
-              </w:rPr>
-              <w:t>anagement</w:t>
-            </w:r>
-          </w:p>
-          <w:p>
-            <w:pPr>
-              <w:spacing w:after="160" w:line="100" w:lineRule="atLeast"/>
-              <w:rPr>
-                <w:rStyle w:val="documentskn-mlg1parentContainerright-box"/>
-                <w:rFonts w:ascii="Open Sans" w:eastAsia="Open Sans" w:hAnsi="Open Sans" w:cs="Open Sans"/>
-                <w:color w:val="000000"/>
-                <w:sz w:val="22"/>
-                <w:szCs w:val="22"/>
-                <w:shd w:val="clear" w:color="auto" w:fill="auto"/>
-              </w:rPr>
-            </w:pPr>
-            <w:r>
-              <w:rPr>
-                <w:rStyle w:val="documentskn-mlg1parentContainerright-box"/>
-                <w:rFonts w:ascii="Open Sans" w:eastAsia="Open Sans" w:hAnsi="Open Sans" w:cs="Open Sans"/>
-                <w:color w:val="000000"/>
-                <w:sz w:val="22"/>
-                <w:szCs w:val="22"/>
-                <w:shd w:val="clear" w:color="auto" w:fill="auto"/>
-              </w:rPr>
-              <w:t>Communication &amp; delivery</w:t>
-            </w:r>
           </w:p>
           <w:p>
             <w:pPr>
@@ -4066,65 +3036,228 @@
               <w:rPr>
                 <w:rStyle w:val="span"/>
                 <w:rFonts w:ascii="Open Sans" w:eastAsia="Open Sans" w:hAnsi="Open Sans" w:cs="Open Sans"/>
-                <w:color w:val="000000"/>
-                <w:sz w:val="22"/>
-                <w:szCs w:val="22"/>
-              </w:rPr>
-            </w:pPr>
-            <w:r>
-              <w:rPr>
-                <w:rStyle w:val="documentskn-mlg1parentContainerright-box"/>
-                <w:rFonts w:ascii="Open Sans" w:eastAsia="Open Sans" w:hAnsi="Open Sans" w:cs="Open Sans"/>
-                <w:color w:val="000000"/>
-                <w:sz w:val="22"/>
-                <w:szCs w:val="22"/>
-                <w:shd w:val="clear" w:color="auto" w:fill="auto"/>
-              </w:rPr>
-              <w:t>Customer s</w:t>
-            </w:r>
-            <w:r>
-              <w:rPr>
-                <w:rStyle w:val="documentskn-mlg1parentContainerright-box"/>
-                <w:rFonts w:ascii="Open Sans" w:eastAsia="Open Sans" w:hAnsi="Open Sans" w:cs="Open Sans"/>
-                <w:color w:val="000000"/>
-                <w:sz w:val="22"/>
-                <w:szCs w:val="22"/>
-                <w:shd w:val="clear" w:color="auto" w:fill="auto"/>
-              </w:rPr>
-              <w:t>upport</w:t>
-            </w:r>
-            <w:r>
-              <w:rPr>
-                <w:rStyle w:val="documentskn-mlg1parentContainerright-box"/>
-                <w:rFonts w:ascii="Open Sans" w:eastAsia="Open Sans" w:hAnsi="Open Sans" w:cs="Open Sans"/>
-                <w:color w:val="000000"/>
-                <w:sz w:val="22"/>
-                <w:szCs w:val="22"/>
-                <w:shd w:val="clear" w:color="auto" w:fill="auto"/>
-              </w:rPr>
-              <w:t xml:space="preserve"> &amp; e</w:t>
-            </w:r>
-            <w:r>
-              <w:rPr>
-                <w:rStyle w:val="documentskn-mlg1parentContainerright-box"/>
-                <w:rFonts w:ascii="Open Sans" w:eastAsia="Open Sans" w:hAnsi="Open Sans" w:cs="Open Sans"/>
-                <w:color w:val="000000"/>
-                <w:sz w:val="22"/>
-                <w:szCs w:val="22"/>
-                <w:shd w:val="clear" w:color="auto" w:fill="auto"/>
-              </w:rPr>
-              <w:t>xperience</w:t>
+                <w:b/>
+                <w:color w:val="000000"/>
+                <w:sz w:val="22"/>
+                <w:szCs w:val="22"/>
+              </w:rPr>
+            </w:pPr>
+            <w:r>
+              <w:rPr>
+                <w:rStyle w:val="span"/>
+                <w:rFonts w:ascii="Open Sans" w:eastAsia="Open Sans" w:hAnsi="Open Sans" w:cs="Open Sans"/>
+                <w:b/>
+                <w:color w:val="000000"/>
+                <w:sz w:val="22"/>
+                <w:szCs w:val="22"/>
+              </w:rPr>
+              <w:t>California Housing Predictions</w:t>
+            </w:r>
+          </w:p>
+          <w:p>
+            <w:pPr>
+              <w:pStyle w:val="documentskn-mlg1li"/>
+              <w:spacing w:line="280" w:lineRule="atLeast"/>
+              <w:rPr>
+                <w:rStyle w:val="span"/>
+                <w:rFonts w:ascii="Open Sans" w:eastAsia="Open Sans" w:hAnsi="Open Sans" w:cs="Open Sans"/>
+                <w:color w:val="000000"/>
+                <w:sz w:val="22"/>
+                <w:szCs w:val="22"/>
+              </w:rPr>
+            </w:pPr>
+            <w:r>
+              <w:rPr>
+                <w:rStyle w:val="span"/>
+                <w:rFonts w:ascii="Open Sans" w:eastAsia="Open Sans" w:hAnsi="Open Sans" w:cs="Open Sans"/>
+                <w:color w:val="000000"/>
+                <w:sz w:val="22"/>
+                <w:szCs w:val="22"/>
+              </w:rPr>
+              <w:t xml:space="preserve">Regression machine learning project </w:t>
+            </w:r>
+            <w:r>
+              <w:rPr>
+                <w:rStyle w:val="span"/>
+                <w:rFonts w:ascii="Open Sans" w:eastAsia="Open Sans" w:hAnsi="Open Sans" w:cs="Open Sans"/>
+                <w:color w:val="000000"/>
+                <w:sz w:val="22"/>
+                <w:szCs w:val="22"/>
+              </w:rPr>
+              <w:t>predicting housing prices in Python.</w:t>
+            </w:r>
+          </w:p>
+          <w:p>
+            <w:pPr>
+              <w:pStyle w:val="documentskn-mlg1li"/>
+              <w:spacing w:line="280" w:lineRule="atLeast"/>
+              <w:rPr>
+                <w:rStyle w:val="span"/>
+                <w:rFonts w:ascii="Open Sans" w:eastAsia="Open Sans" w:hAnsi="Open Sans" w:cs="Open Sans"/>
+                <w:color w:val="000000"/>
+                <w:sz w:val="22"/>
+                <w:szCs w:val="22"/>
+              </w:rPr>
+            </w:pPr>
+          </w:p>
+          <w:p>
+            <w:pPr>
+              <w:pStyle w:val="documentskn-mlg1li"/>
+              <w:spacing w:line="280" w:lineRule="atLeast"/>
+              <w:rPr>
+                <w:rStyle w:val="span"/>
+                <w:rFonts w:ascii="Open Sans" w:eastAsia="Open Sans" w:hAnsi="Open Sans" w:cs="Open Sans"/>
+                <w:b/>
+                <w:color w:val="000000"/>
+                <w:sz w:val="22"/>
+                <w:szCs w:val="22"/>
+              </w:rPr>
+            </w:pPr>
+            <w:r>
+              <w:rPr>
+                <w:rStyle w:val="span"/>
+                <w:rFonts w:ascii="Open Sans" w:eastAsia="Open Sans" w:hAnsi="Open Sans" w:cs="Open Sans"/>
+                <w:b/>
+                <w:color w:val="000000"/>
+                <w:sz w:val="22"/>
+                <w:szCs w:val="22"/>
+              </w:rPr>
+              <w:t>Lead Generating Web Scraper</w:t>
             </w:r>
           </w:p>
           <w:p>
             <w:pPr>
               <w:pStyle w:val="p"/>
-              <w:spacing w:before="100" w:line="260" w:lineRule="atLeast"/>
-              <w:rPr>
-                <w:rStyle w:val="span"/>
-                <w:rFonts w:ascii="Open Sans" w:eastAsia="Open Sans" w:hAnsi="Open Sans" w:cs="Open Sans"/>
-                <w:color w:val="000000"/>
-                <w:sz w:val="22"/>
+              <w:spacing w:line="260" w:lineRule="atLeast"/>
+              <w:rPr>
+                <w:rStyle w:val="span"/>
+                <w:rFonts w:ascii="Open Sans" w:eastAsia="Open Sans" w:hAnsi="Open Sans" w:cs="Open Sans"/>
+                <w:color w:val="000000"/>
+                <w:sz w:val="22"/>
+                <w:szCs w:val="22"/>
+              </w:rPr>
+            </w:pPr>
+            <w:r>
+              <w:rPr>
+                <w:rStyle w:val="span"/>
+                <w:rFonts w:ascii="Open Sans" w:eastAsia="Open Sans" w:hAnsi="Open Sans" w:cs="Open Sans"/>
+                <w:color w:val="000000"/>
+                <w:sz w:val="22"/>
+                <w:szCs w:val="22"/>
+              </w:rPr>
+              <w:t>Collects all data of Canadian companies</w:t>
+            </w:r>
+            <w:r>
+              <w:rPr>
+                <w:rStyle w:val="span"/>
+                <w:rFonts w:ascii="Open Sans" w:eastAsia="Open Sans" w:hAnsi="Open Sans" w:cs="Open Sans"/>
+                <w:color w:val="000000"/>
+                <w:sz w:val="22"/>
+                <w:szCs w:val="22"/>
+              </w:rPr>
+              <w:t xml:space="preserve"> </w:t>
+            </w:r>
+            <w:r>
+              <w:rPr>
+                <w:rStyle w:val="span"/>
+                <w:rFonts w:ascii="Open Sans" w:eastAsia="Open Sans" w:hAnsi="Open Sans" w:cs="Open Sans"/>
+                <w:color w:val="000000"/>
+                <w:sz w:val="22"/>
+                <w:szCs w:val="22"/>
+              </w:rPr>
+              <w:t>leveraging Python.</w:t>
+            </w:r>
+          </w:p>
+          <w:p>
+            <w:pPr>
+              <w:pStyle w:val="p"/>
+              <w:spacing w:line="260" w:lineRule="atLeast"/>
+              <w:rPr>
+                <w:rStyle w:val="span"/>
+                <w:rFonts w:ascii="Open Sans" w:eastAsia="Open Sans" w:hAnsi="Open Sans" w:cs="Open Sans"/>
+                <w:color w:val="000000"/>
+                <w:sz w:val="22"/>
+                <w:szCs w:val="22"/>
+              </w:rPr>
+            </w:pPr>
+          </w:p>
+          <w:p>
+            <w:pPr>
+              <w:pStyle w:val="documentskn-mlg1li"/>
+              <w:spacing w:line="280" w:lineRule="atLeast"/>
+              <w:rPr>
+                <w:rStyle w:val="span"/>
+                <w:rFonts w:ascii="Open Sans" w:eastAsia="Open Sans" w:hAnsi="Open Sans" w:cs="Open Sans"/>
+                <w:b/>
+                <w:color w:val="000000"/>
+                <w:sz w:val="22"/>
+                <w:szCs w:val="22"/>
+              </w:rPr>
+            </w:pPr>
+            <w:r>
+              <w:rPr>
+                <w:rStyle w:val="span"/>
+                <w:rFonts w:ascii="Open Sans" w:eastAsia="Open Sans" w:hAnsi="Open Sans" w:cs="Open Sans"/>
+                <w:b/>
+                <w:color w:val="000000"/>
+                <w:sz w:val="22"/>
+                <w:szCs w:val="22"/>
+              </w:rPr>
+              <w:t>Real Estate Dashboard</w:t>
+            </w:r>
+          </w:p>
+          <w:p>
+            <w:pPr>
+              <w:pStyle w:val="documentskn-mlg1li"/>
+              <w:spacing w:line="280" w:lineRule="atLeast"/>
+              <w:rPr>
+                <w:rStyle w:val="span"/>
+                <w:rFonts w:ascii="Open Sans" w:eastAsia="Open Sans" w:hAnsi="Open Sans" w:cs="Open Sans"/>
+                <w:color w:val="000000"/>
+                <w:sz w:val="22"/>
+                <w:szCs w:val="22"/>
+              </w:rPr>
+            </w:pPr>
+            <w:r>
+              <w:rPr>
+                <w:rStyle w:val="span"/>
+                <w:rFonts w:ascii="Open Sans" w:eastAsia="Open Sans" w:hAnsi="Open Sans" w:cs="Open Sans"/>
+                <w:color w:val="000000"/>
+                <w:sz w:val="22"/>
+                <w:szCs w:val="22"/>
+              </w:rPr>
+              <w:t xml:space="preserve">Custom </w:t>
+            </w:r>
+            <w:r>
+              <w:rPr>
+                <w:rStyle w:val="span"/>
+                <w:rFonts w:ascii="Open Sans" w:eastAsia="Open Sans" w:hAnsi="Open Sans" w:cs="Open Sans"/>
+                <w:color w:val="000000"/>
+                <w:sz w:val="22"/>
+                <w:szCs w:val="22"/>
+              </w:rPr>
+              <w:t xml:space="preserve">data cleaning and aggregation pipeline built </w:t>
+            </w:r>
+            <w:r>
+              <w:rPr>
+                <w:rStyle w:val="span"/>
+                <w:rFonts w:ascii="Open Sans" w:eastAsia="Open Sans" w:hAnsi="Open Sans" w:cs="Open Sans"/>
+                <w:color w:val="000000"/>
+                <w:sz w:val="22"/>
+                <w:szCs w:val="22"/>
+              </w:rPr>
+              <w:t>in Python, hosted on Tableau.</w:t>
+            </w:r>
+          </w:p>
+          <w:p>
+            <w:pPr>
+              <w:pStyle w:val="documentskn-mlg1li"/>
+              <w:spacing w:line="280" w:lineRule="atLeast"/>
+              <w:rPr>
+                <w:rStyle w:val="span"/>
+                <w:rFonts w:ascii="Open Sans" w:eastAsia="Open Sans" w:hAnsi="Open Sans" w:cs="Open Sans"/>
+                <w:color w:val="1F497D" w:themeColor="text2"/>
+                <w:sz w:val="12"/>
                 <w:szCs w:val="22"/>
               </w:rPr>
             </w:pPr>
@@ -4178,8 +3311,8 @@
       </w:r>
     </w:p>
     <w:sectPr>
-      <w:headerReference w:type="default" r:id="rId12"/>
-      <w:footerReference w:type="default" r:id="rId13"/>
+      <w:headerReference w:type="default" r:id="rId14"/>
+      <w:footerReference w:type="default" r:id="rId15"/>
       <w:pgSz w:w="12240" w:h="15840"/>
       <w:pgMar w:top="0" w:right="0" w:bottom="0" w:left="0" w:header="0" w:footer="0" w:gutter="0"/>
       <w:cols w:space="720"/>
@@ -4277,8 +3410,8 @@
   <w:abstractNum w:abstractNumId="0" w15:restartNumberingAfterBreak="0">
     <w:nsid w:val="00000001"/>
     <w:multiLevelType w:val="hybridMultilevel"/>
-    <w:tmpl w:val="00000001"/>
-    <w:lvl w:ilvl="0" w:tplc="95FA093E">
+    <w:tmpl w:val="13C862D4"/>
+    <w:lvl w:ilvl="0" w:tplc="E0F26708">
       <w:start w:val="1"/>
       <w:numFmt w:val="bullet"/>
       <w:lvlText w:val=""/>
@@ -4288,6 +3421,7 @@
       </w:pPr>
       <w:rPr>
         <w:rFonts w:ascii="Symbol" w:hAnsi="Symbol"/>
+        <w:color w:val="auto"/>
       </w:rPr>
     </w:lvl>
     <w:lvl w:ilvl="1" w:tplc="04CC6908">
@@ -4411,8 +3545,124 @@
       </w:rPr>
     </w:lvl>
   </w:abstractNum>
+  <w:abstractNum w:abstractNumId="1" w15:restartNumberingAfterBreak="0">
+    <w:nsid w:val="6CA30928"/>
+    <w:multiLevelType w:val="hybridMultilevel"/>
+    <w:tmpl w:val="FF262272"/>
+    <w:lvl w:ilvl="0" w:tplc="10090001">
+      <w:start w:val="1"/>
+      <w:numFmt w:val="bullet"/>
+      <w:lvlText w:val=""/>
+      <w:lvlJc w:val="left"/>
+      <w:pPr>
+        <w:ind w:left="720" w:hanging="360"/>
+      </w:pPr>
+      <w:rPr>
+        <w:rFonts w:ascii="Symbol" w:hAnsi="Symbol" w:hint="default"/>
+      </w:rPr>
+    </w:lvl>
+    <w:lvl w:ilvl="1" w:tplc="10090003" w:tentative="1">
+      <w:start w:val="1"/>
+      <w:numFmt w:val="bullet"/>
+      <w:lvlText w:val="o"/>
+      <w:lvlJc w:val="left"/>
+      <w:pPr>
+        <w:ind w:left="1440" w:hanging="360"/>
+      </w:pPr>
+      <w:rPr>
+        <w:rFonts w:ascii="Courier New" w:hAnsi="Courier New" w:cs="Courier New" w:hint="default"/>
+      </w:rPr>
+    </w:lvl>
+    <w:lvl w:ilvl="2" w:tplc="10090005" w:tentative="1">
+      <w:start w:val="1"/>
+      <w:numFmt w:val="bullet"/>
+      <w:lvlText w:val=""/>
+      <w:lvlJc w:val="left"/>
+      <w:pPr>
+        <w:ind w:left="2160" w:hanging="360"/>
+      </w:pPr>
+      <w:rPr>
+        <w:rFonts w:ascii="Wingdings" w:hAnsi="Wingdings" w:hint="default"/>
+      </w:rPr>
+    </w:lvl>
+    <w:lvl w:ilvl="3" w:tplc="10090001" w:tentative="1">
+      <w:start w:val="1"/>
+      <w:numFmt w:val="bullet"/>
+      <w:lvlText w:val=""/>
+      <w:lvlJc w:val="left"/>
+      <w:pPr>
+        <w:ind w:left="2880" w:hanging="360"/>
+      </w:pPr>
+      <w:rPr>
+        <w:rFonts w:ascii="Symbol" w:hAnsi="Symbol" w:hint="default"/>
+      </w:rPr>
+    </w:lvl>
+    <w:lvl w:ilvl="4" w:tplc="10090003" w:tentative="1">
+      <w:start w:val="1"/>
+      <w:numFmt w:val="bullet"/>
+      <w:lvlText w:val="o"/>
+      <w:lvlJc w:val="left"/>
+      <w:pPr>
+        <w:ind w:left="3600" w:hanging="360"/>
+      </w:pPr>
+      <w:rPr>
+        <w:rFonts w:ascii="Courier New" w:hAnsi="Courier New" w:cs="Courier New" w:hint="default"/>
+      </w:rPr>
+    </w:lvl>
+    <w:lvl w:ilvl="5" w:tplc="10090005" w:tentative="1">
+      <w:start w:val="1"/>
+      <w:numFmt w:val="bullet"/>
+      <w:lvlText w:val=""/>
+      <w:lvlJc w:val="left"/>
+      <w:pPr>
+        <w:ind w:left="4320" w:hanging="360"/>
+      </w:pPr>
+      <w:rPr>
+        <w:rFonts w:ascii="Wingdings" w:hAnsi="Wingdings" w:hint="default"/>
+      </w:rPr>
+    </w:lvl>
+    <w:lvl w:ilvl="6" w:tplc="10090001" w:tentative="1">
+      <w:start w:val="1"/>
+      <w:numFmt w:val="bullet"/>
+      <w:lvlText w:val=""/>
+      <w:lvlJc w:val="left"/>
+      <w:pPr>
+        <w:ind w:left="5040" w:hanging="360"/>
+      </w:pPr>
+      <w:rPr>
+        <w:rFonts w:ascii="Symbol" w:hAnsi="Symbol" w:hint="default"/>
+      </w:rPr>
+    </w:lvl>
+    <w:lvl w:ilvl="7" w:tplc="10090003" w:tentative="1">
+      <w:start w:val="1"/>
+      <w:numFmt w:val="bullet"/>
+      <w:lvlText w:val="o"/>
+      <w:lvlJc w:val="left"/>
+      <w:pPr>
+        <w:ind w:left="5760" w:hanging="360"/>
+      </w:pPr>
+      <w:rPr>
+        <w:rFonts w:ascii="Courier New" w:hAnsi="Courier New" w:cs="Courier New" w:hint="default"/>
+      </w:rPr>
+    </w:lvl>
+    <w:lvl w:ilvl="8" w:tplc="10090005" w:tentative="1">
+      <w:start w:val="1"/>
+      <w:numFmt w:val="bullet"/>
+      <w:lvlText w:val=""/>
+      <w:lvlJc w:val="left"/>
+      <w:pPr>
+        <w:ind w:left="6480" w:hanging="360"/>
+      </w:pPr>
+      <w:rPr>
+        <w:rFonts w:ascii="Wingdings" w:hAnsi="Wingdings" w:hint="default"/>
+      </w:rPr>
+    </w:lvl>
+  </w:abstractNum>
   <w:num w:numId="1">
     <w:abstractNumId w:val="0"/>
+  </w:num>
+  <w:num w:numId="2">
+    <w:abstractNumId w:val="1"/>
   </w:num>
 </w:numbering>
 </file>
@@ -5276,6 +4526,29 @@
       <w:hidden/>
     </w:trPr>
   </w:style>
+  <w:style w:type="character" w:styleId="Hyperlink">
+    <w:name w:val="Hyperlink"/>
+    <w:basedOn w:val="DefaultParagraphFont"/>
+    <w:uiPriority w:val="99"/>
+    <w:unhideWhenUsed/>
+    <w:rsid w:val="006F48CB"/>
+    <w:rPr>
+      <w:color w:val="0000FF" w:themeColor="hyperlink"/>
+      <w:u w:val="single"/>
+    </w:rPr>
+  </w:style>
+  <w:style w:type="character" w:styleId="FollowedHyperlink">
+    <w:name w:val="FollowedHyperlink"/>
+    <w:basedOn w:val="DefaultParagraphFont"/>
+    <w:uiPriority w:val="99"/>
+    <w:semiHidden/>
+    <w:unhideWhenUsed/>
+    <w:rsid w:val="006F48CB"/>
+    <w:rPr>
+      <w:color w:val="800080" w:themeColor="followedHyperlink"/>
+      <w:u w:val="single"/>
+    </w:rPr>
+  </w:style>
 </w:styles>
 </file>
 

</xml_diff>